<commit_message>
update LivingEnity and docx
</commit_message>
<xml_diff>
--- a/Document.docx
+++ b/Document.docx
@@ -353,6 +353,12 @@
           <w:lang w:val="en-US"/>
         </w:rPr>
         <w:tab/>
+      </w:r>
+      <w:r>
+        <w:rPr>
+          <w:rFonts w:hint="default"/>
+          <w:lang w:val="en-US"/>
+        </w:rPr>
         <w:t xml:space="preserve">Chào bạn đọc, mình là Tăng Chí Chung, hiện tại mình là sinh viên năm thứ 4 trường Đại Học Sài Gòn ở thành phố Hồ Chí Minh. </w:t>
       </w:r>
     </w:p>
@@ -389,6 +395,12 @@
           <w:lang w:val="en-US"/>
         </w:rPr>
         <w:tab/>
+      </w:r>
+      <w:r>
+        <w:rPr>
+          <w:rFonts w:hint="default"/>
+          <w:lang w:val="en-US"/>
+        </w:rPr>
         <w:t>Mình viết tài liệu này để lưu lại kỷ niệm làm game lần đầu tiên.</w:t>
       </w:r>
       <w:r>
@@ -4522,7 +4534,9 @@
         </w:tblBorders>
         <w:tblLayout w:type="autofit"/>
         <w:tblCellMar>
+          <w:top w:w="0" w:type="dxa"/>
           <w:left w:w="108" w:type="dxa"/>
+          <w:bottom w:w="0" w:type="dxa"/>
           <w:right w:w="108" w:type="dxa"/>
         </w:tblCellMar>
       </w:tblPr>
@@ -4543,7 +4557,9 @@
             <w:insideV w:val="single" w:color="auto" w:sz="4" w:space="0"/>
           </w:tblBorders>
           <w:tblCellMar>
+            <w:top w:w="0" w:type="dxa"/>
             <w:left w:w="108" w:type="dxa"/>
+            <w:bottom w:w="0" w:type="dxa"/>
             <w:right w:w="108" w:type="dxa"/>
           </w:tblCellMar>
         </w:tblPrEx>
@@ -4557,6 +4573,7 @@
           </w:tcPr>
           <w:p>
             <w:pPr>
+              <w:widowControl w:val="0"/>
               <w:numPr>
                 <w:ilvl w:val="0"/>
                 <w:numId w:val="0"/>
@@ -4586,6 +4603,7 @@
           </w:tcPr>
           <w:p>
             <w:pPr>
+              <w:widowControl w:val="0"/>
               <w:numPr>
                 <w:ilvl w:val="0"/>
                 <w:numId w:val="0"/>
@@ -4615,6 +4633,7 @@
           </w:tcPr>
           <w:p>
             <w:pPr>
+              <w:widowControl w:val="0"/>
               <w:numPr>
                 <w:ilvl w:val="0"/>
                 <w:numId w:val="0"/>
@@ -4644,6 +4663,7 @@
           </w:tcPr>
           <w:p>
             <w:pPr>
+              <w:widowControl w:val="0"/>
               <w:numPr>
                 <w:ilvl w:val="0"/>
                 <w:numId w:val="0"/>
@@ -4663,6 +4683,665 @@
                 <w:lang w:val="en-US"/>
               </w:rPr>
               <w:t>Lá</w:t>
+            </w:r>
+          </w:p>
+        </w:tc>
+      </w:tr>
+      <w:tr>
+        <w:tblPrEx>
+          <w:tblBorders>
+            <w:top w:val="single" w:color="auto" w:sz="4" w:space="0"/>
+            <w:left w:val="single" w:color="auto" w:sz="4" w:space="0"/>
+            <w:bottom w:val="single" w:color="auto" w:sz="4" w:space="0"/>
+            <w:right w:val="single" w:color="auto" w:sz="4" w:space="0"/>
+            <w:insideH w:val="single" w:color="auto" w:sz="4" w:space="0"/>
+            <w:insideV w:val="single" w:color="auto" w:sz="4" w:space="0"/>
+          </w:tblBorders>
+          <w:tblCellMar>
+            <w:top w:w="0" w:type="dxa"/>
+            <w:left w:w="108" w:type="dxa"/>
+            <w:bottom w:w="0" w:type="dxa"/>
+            <w:right w:w="108" w:type="dxa"/>
+          </w:tblCellMar>
+        </w:tblPrEx>
+        <w:trPr>
+          <w:trHeight w:val="350" w:hRule="atLeast"/>
+          <w:jc w:val="center"/>
+        </w:trPr>
+        <w:tc>
+          <w:tcPr>
+            <w:tcW w:w="1186" w:type="dxa"/>
+            <w:vAlign w:val="top"/>
+          </w:tcPr>
+          <w:p>
+            <w:pPr>
+              <w:widowControl w:val="0"/>
+              <w:numPr>
+                <w:ilvl w:val="0"/>
+                <w:numId w:val="0"/>
+              </w:numPr>
+              <w:spacing w:line="360" w:lineRule="auto"/>
+              <w:jc w:val="left"/>
+              <w:rPr>
+                <w:rFonts w:hint="default"/>
+                <w:vertAlign w:val="baseline"/>
+                <w:lang w:val="en-US"/>
+              </w:rPr>
+            </w:pPr>
+            <w:r>
+              <w:rPr>
+                <w:rFonts w:hint="default"/>
+                <w:vertAlign w:val="baseline"/>
+                <w:lang w:val="en-US"/>
+              </w:rPr>
+              <w:t>Lửa</w:t>
+            </w:r>
+          </w:p>
+        </w:tc>
+        <w:tc>
+          <w:tcPr>
+            <w:tcW w:w="1003" w:type="dxa"/>
+            <w:vAlign w:val="top"/>
+          </w:tcPr>
+          <w:p>
+            <w:pPr>
+              <w:widowControl w:val="0"/>
+              <w:numPr>
+                <w:ilvl w:val="0"/>
+                <w:numId w:val="0"/>
+              </w:numPr>
+              <w:spacing w:line="360" w:lineRule="auto"/>
+              <w:jc w:val="left"/>
+              <w:rPr>
+                <w:rFonts w:hint="default"/>
+                <w:vertAlign w:val="baseline"/>
+                <w:lang w:val="en-US"/>
+              </w:rPr>
+            </w:pPr>
+            <w:r>
+              <w:rPr>
+                <w:rFonts w:hint="default"/>
+                <w:vertAlign w:val="baseline"/>
+                <w:lang w:val="en-US"/>
+              </w:rPr>
+              <w:t>1.0</w:t>
+            </w:r>
+          </w:p>
+        </w:tc>
+        <w:tc>
+          <w:tcPr>
+            <w:tcW w:w="1247" w:type="dxa"/>
+            <w:vAlign w:val="top"/>
+          </w:tcPr>
+          <w:p>
+            <w:pPr>
+              <w:widowControl w:val="0"/>
+              <w:numPr>
+                <w:ilvl w:val="0"/>
+                <w:numId w:val="0"/>
+              </w:numPr>
+              <w:spacing w:line="360" w:lineRule="auto"/>
+              <w:jc w:val="left"/>
+              <w:rPr>
+                <w:rFonts w:hint="default"/>
+                <w:vertAlign w:val="baseline"/>
+                <w:lang w:val="en-US"/>
+              </w:rPr>
+            </w:pPr>
+            <w:r>
+              <w:rPr>
+                <w:rFonts w:hint="default"/>
+                <w:vertAlign w:val="baseline"/>
+                <w:lang w:val="en-US"/>
+              </w:rPr>
+              <w:t>0.5</w:t>
+            </w:r>
+          </w:p>
+        </w:tc>
+        <w:tc>
+          <w:tcPr>
+            <w:tcW w:w="941" w:type="dxa"/>
+            <w:vAlign w:val="top"/>
+          </w:tcPr>
+          <w:p>
+            <w:pPr>
+              <w:widowControl w:val="0"/>
+              <w:numPr>
+                <w:ilvl w:val="0"/>
+                <w:numId w:val="0"/>
+              </w:numPr>
+              <w:spacing w:line="360" w:lineRule="auto"/>
+              <w:jc w:val="left"/>
+              <w:rPr>
+                <w:rFonts w:hint="default"/>
+                <w:vertAlign w:val="baseline"/>
+                <w:lang w:val="en-US"/>
+              </w:rPr>
+            </w:pPr>
+            <w:r>
+              <w:rPr>
+                <w:rFonts w:hint="default"/>
+                <w:vertAlign w:val="baseline"/>
+                <w:lang w:val="en-US"/>
+              </w:rPr>
+              <w:t>2.0</w:t>
+            </w:r>
+          </w:p>
+        </w:tc>
+      </w:tr>
+      <w:tr>
+        <w:tblPrEx>
+          <w:tblBorders>
+            <w:top w:val="single" w:color="auto" w:sz="4" w:space="0"/>
+            <w:left w:val="single" w:color="auto" w:sz="4" w:space="0"/>
+            <w:bottom w:val="single" w:color="auto" w:sz="4" w:space="0"/>
+            <w:right w:val="single" w:color="auto" w:sz="4" w:space="0"/>
+            <w:insideH w:val="single" w:color="auto" w:sz="4" w:space="0"/>
+            <w:insideV w:val="single" w:color="auto" w:sz="4" w:space="0"/>
+          </w:tblBorders>
+          <w:tblCellMar>
+            <w:top w:w="0" w:type="dxa"/>
+            <w:left w:w="108" w:type="dxa"/>
+            <w:bottom w:w="0" w:type="dxa"/>
+            <w:right w:w="108" w:type="dxa"/>
+          </w:tblCellMar>
+        </w:tblPrEx>
+        <w:trPr>
+          <w:jc w:val="center"/>
+        </w:trPr>
+        <w:tc>
+          <w:tcPr>
+            <w:tcW w:w="1186" w:type="dxa"/>
+            <w:vAlign w:val="top"/>
+          </w:tcPr>
+          <w:p>
+            <w:pPr>
+              <w:widowControl w:val="0"/>
+              <w:numPr>
+                <w:ilvl w:val="0"/>
+                <w:numId w:val="0"/>
+              </w:numPr>
+              <w:spacing w:line="360" w:lineRule="auto"/>
+              <w:jc w:val="left"/>
+              <w:rPr>
+                <w:rFonts w:hint="default"/>
+                <w:vertAlign w:val="baseline"/>
+                <w:lang w:val="en-US"/>
+              </w:rPr>
+            </w:pPr>
+            <w:r>
+              <w:rPr>
+                <w:rFonts w:hint="default"/>
+                <w:vertAlign w:val="baseline"/>
+                <w:lang w:val="en-US"/>
+              </w:rPr>
+              <w:t>Nước</w:t>
+            </w:r>
+          </w:p>
+        </w:tc>
+        <w:tc>
+          <w:tcPr>
+            <w:tcW w:w="1003" w:type="dxa"/>
+            <w:vAlign w:val="top"/>
+          </w:tcPr>
+          <w:p>
+            <w:pPr>
+              <w:widowControl w:val="0"/>
+              <w:numPr>
+                <w:ilvl w:val="0"/>
+                <w:numId w:val="0"/>
+              </w:numPr>
+              <w:spacing w:line="360" w:lineRule="auto"/>
+              <w:jc w:val="left"/>
+              <w:rPr>
+                <w:rFonts w:hint="default"/>
+                <w:vertAlign w:val="baseline"/>
+                <w:lang w:val="en-US"/>
+              </w:rPr>
+            </w:pPr>
+            <w:r>
+              <w:rPr>
+                <w:rFonts w:hint="default"/>
+                <w:vertAlign w:val="baseline"/>
+                <w:lang w:val="en-US"/>
+              </w:rPr>
+              <w:t>2.0</w:t>
+            </w:r>
+          </w:p>
+        </w:tc>
+        <w:tc>
+          <w:tcPr>
+            <w:tcW w:w="1247" w:type="dxa"/>
+            <w:vAlign w:val="top"/>
+          </w:tcPr>
+          <w:p>
+            <w:pPr>
+              <w:widowControl w:val="0"/>
+              <w:numPr>
+                <w:ilvl w:val="0"/>
+                <w:numId w:val="0"/>
+              </w:numPr>
+              <w:spacing w:line="360" w:lineRule="auto"/>
+              <w:jc w:val="left"/>
+              <w:rPr>
+                <w:rFonts w:hint="default"/>
+                <w:vertAlign w:val="baseline"/>
+                <w:lang w:val="en-US"/>
+              </w:rPr>
+            </w:pPr>
+            <w:r>
+              <w:rPr>
+                <w:rFonts w:hint="default"/>
+                <w:vertAlign w:val="baseline"/>
+                <w:lang w:val="en-US"/>
+              </w:rPr>
+              <w:t>1.0</w:t>
+            </w:r>
+          </w:p>
+        </w:tc>
+        <w:tc>
+          <w:tcPr>
+            <w:tcW w:w="941" w:type="dxa"/>
+            <w:vAlign w:val="top"/>
+          </w:tcPr>
+          <w:p>
+            <w:pPr>
+              <w:widowControl w:val="0"/>
+              <w:numPr>
+                <w:ilvl w:val="0"/>
+                <w:numId w:val="0"/>
+              </w:numPr>
+              <w:spacing w:line="360" w:lineRule="auto"/>
+              <w:jc w:val="left"/>
+              <w:rPr>
+                <w:rFonts w:hint="default"/>
+                <w:vertAlign w:val="baseline"/>
+                <w:lang w:val="en-US"/>
+              </w:rPr>
+            </w:pPr>
+            <w:r>
+              <w:rPr>
+                <w:rFonts w:hint="default"/>
+                <w:vertAlign w:val="baseline"/>
+                <w:lang w:val="en-US"/>
+              </w:rPr>
+              <w:t>0.5</w:t>
+            </w:r>
+          </w:p>
+        </w:tc>
+      </w:tr>
+      <w:tr>
+        <w:tblPrEx>
+          <w:tblBorders>
+            <w:top w:val="single" w:color="auto" w:sz="4" w:space="0"/>
+            <w:left w:val="single" w:color="auto" w:sz="4" w:space="0"/>
+            <w:bottom w:val="single" w:color="auto" w:sz="4" w:space="0"/>
+            <w:right w:val="single" w:color="auto" w:sz="4" w:space="0"/>
+            <w:insideH w:val="single" w:color="auto" w:sz="4" w:space="0"/>
+            <w:insideV w:val="single" w:color="auto" w:sz="4" w:space="0"/>
+          </w:tblBorders>
+          <w:tblCellMar>
+            <w:top w:w="0" w:type="dxa"/>
+            <w:left w:w="108" w:type="dxa"/>
+            <w:bottom w:w="0" w:type="dxa"/>
+            <w:right w:w="108" w:type="dxa"/>
+          </w:tblCellMar>
+        </w:tblPrEx>
+        <w:trPr>
+          <w:jc w:val="center"/>
+        </w:trPr>
+        <w:tc>
+          <w:tcPr>
+            <w:tcW w:w="1186" w:type="dxa"/>
+            <w:vAlign w:val="top"/>
+          </w:tcPr>
+          <w:p>
+            <w:pPr>
+              <w:widowControl w:val="0"/>
+              <w:numPr>
+                <w:ilvl w:val="0"/>
+                <w:numId w:val="0"/>
+              </w:numPr>
+              <w:spacing w:line="360" w:lineRule="auto"/>
+              <w:jc w:val="left"/>
+              <w:rPr>
+                <w:rFonts w:hint="default"/>
+                <w:vertAlign w:val="baseline"/>
+                <w:lang w:val="en-US"/>
+              </w:rPr>
+            </w:pPr>
+            <w:r>
+              <w:rPr>
+                <w:rFonts w:hint="default"/>
+                <w:vertAlign w:val="baseline"/>
+                <w:lang w:val="en-US"/>
+              </w:rPr>
+              <w:t>Lá</w:t>
+            </w:r>
+          </w:p>
+        </w:tc>
+        <w:tc>
+          <w:tcPr>
+            <w:tcW w:w="1003" w:type="dxa"/>
+            <w:vAlign w:val="top"/>
+          </w:tcPr>
+          <w:p>
+            <w:pPr>
+              <w:widowControl w:val="0"/>
+              <w:numPr>
+                <w:ilvl w:val="0"/>
+                <w:numId w:val="0"/>
+              </w:numPr>
+              <w:spacing w:line="360" w:lineRule="auto"/>
+              <w:jc w:val="left"/>
+              <w:rPr>
+                <w:rFonts w:hint="default"/>
+                <w:vertAlign w:val="baseline"/>
+                <w:lang w:val="en-US"/>
+              </w:rPr>
+            </w:pPr>
+            <w:r>
+              <w:rPr>
+                <w:rFonts w:hint="default"/>
+                <w:vertAlign w:val="baseline"/>
+                <w:lang w:val="en-US"/>
+              </w:rPr>
+              <w:t>0.5</w:t>
+            </w:r>
+          </w:p>
+        </w:tc>
+        <w:tc>
+          <w:tcPr>
+            <w:tcW w:w="1247" w:type="dxa"/>
+            <w:vAlign w:val="top"/>
+          </w:tcPr>
+          <w:p>
+            <w:pPr>
+              <w:widowControl w:val="0"/>
+              <w:numPr>
+                <w:ilvl w:val="0"/>
+                <w:numId w:val="0"/>
+              </w:numPr>
+              <w:spacing w:line="360" w:lineRule="auto"/>
+              <w:jc w:val="left"/>
+              <w:rPr>
+                <w:rFonts w:hint="default"/>
+                <w:vertAlign w:val="baseline"/>
+                <w:lang w:val="en-US"/>
+              </w:rPr>
+            </w:pPr>
+            <w:r>
+              <w:rPr>
+                <w:rFonts w:hint="default"/>
+                <w:vertAlign w:val="baseline"/>
+                <w:lang w:val="en-US"/>
+              </w:rPr>
+              <w:t>2.0</w:t>
+            </w:r>
+          </w:p>
+        </w:tc>
+        <w:tc>
+          <w:tcPr>
+            <w:tcW w:w="941" w:type="dxa"/>
+            <w:vAlign w:val="top"/>
+          </w:tcPr>
+          <w:p>
+            <w:pPr>
+              <w:widowControl w:val="0"/>
+              <w:numPr>
+                <w:ilvl w:val="0"/>
+                <w:numId w:val="0"/>
+              </w:numPr>
+              <w:spacing w:line="360" w:lineRule="auto"/>
+              <w:jc w:val="left"/>
+              <w:rPr>
+                <w:rFonts w:hint="default"/>
+                <w:vertAlign w:val="baseline"/>
+                <w:lang w:val="en-US"/>
+              </w:rPr>
+            </w:pPr>
+            <w:r>
+              <w:rPr>
+                <w:rFonts w:hint="default"/>
+                <w:vertAlign w:val="baseline"/>
+                <w:lang w:val="en-US"/>
+              </w:rPr>
+              <w:t>1.0</w:t>
+            </w:r>
+          </w:p>
+        </w:tc>
+      </w:tr>
+    </w:tbl>
+    <w:p>
+      <w:pPr>
+        <w:numPr>
+          <w:ilvl w:val="0"/>
+          <w:numId w:val="0"/>
+        </w:numPr>
+        <w:spacing w:line="360" w:lineRule="auto"/>
+        <w:jc w:val="center"/>
+        <w:rPr>
+          <w:rFonts w:hint="default"/>
+          <w:lang w:val="en-US"/>
+        </w:rPr>
+      </w:pPr>
+      <w:r>
+        <w:rPr>
+          <w:rFonts w:hint="default"/>
+          <w:lang w:val="en-US"/>
+        </w:rPr>
+        <w:t>Bảng 4. Tương tác giữa các loại.</w:t>
+      </w:r>
+    </w:p>
+    <w:p>
+      <w:pPr>
+        <w:numPr>
+          <w:ilvl w:val="0"/>
+          <w:numId w:val="0"/>
+        </w:numPr>
+        <w:spacing w:line="360" w:lineRule="auto"/>
+        <w:jc w:val="both"/>
+        <w:rPr>
+          <w:rFonts w:hint="default"/>
+          <w:lang w:val="en-US"/>
+        </w:rPr>
+      </w:pPr>
+    </w:p>
+    <w:p>
+      <w:pPr>
+        <w:rPr>
+          <w:rFonts w:hint="default"/>
+          <w:lang w:val="en-US"/>
+        </w:rPr>
+      </w:pPr>
+      <w:r>
+        <w:rPr>
+          <w:rFonts w:hint="default"/>
+          <w:lang w:val="en-US"/>
+        </w:rPr>
+        <w:br w:type="page"/>
+      </w:r>
+    </w:p>
+    <w:p>
+      <w:pPr>
+        <w:pStyle w:val="2"/>
+        <w:numPr>
+          <w:ilvl w:val="0"/>
+          <w:numId w:val="1"/>
+        </w:numPr>
+        <w:bidi w:val="0"/>
+        <w:spacing w:line="360" w:lineRule="auto"/>
+        <w:ind w:left="425" w:leftChars="0" w:hanging="425" w:firstLineChars="0"/>
+        <w:rPr>
+          <w:rFonts w:hint="default"/>
+          <w:lang w:val="en-US"/>
+        </w:rPr>
+      </w:pPr>
+      <w:r>
+        <w:rPr>
+          <w:rFonts w:hint="default"/>
+          <w:lang w:val="en-US"/>
+        </w:rPr>
+        <w:t xml:space="preserve"> Phân tích</w:t>
+      </w:r>
+    </w:p>
+    <w:p>
+      <w:pPr>
+        <w:pStyle w:val="3"/>
+        <w:numPr>
+          <w:ilvl w:val="0"/>
+          <w:numId w:val="2"/>
+        </w:numPr>
+        <w:tabs>
+          <w:tab w:val="clear" w:pos="425"/>
+        </w:tabs>
+        <w:bidi w:val="0"/>
+        <w:ind w:left="425" w:leftChars="0" w:hanging="425" w:firstLineChars="0"/>
+        <w:rPr>
+          <w:rFonts w:hint="default"/>
+          <w:lang w:val="en-US"/>
+        </w:rPr>
+      </w:pPr>
+      <w:r>
+        <w:rPr>
+          <w:rFonts w:hint="default"/>
+          <w:lang w:val="en-US"/>
+        </w:rPr>
+        <w:t>Di chuyễn</w:t>
+      </w:r>
+    </w:p>
+    <w:p>
+      <w:pPr>
+        <w:rPr>
+          <w:rFonts w:hint="default"/>
+          <w:lang w:val="en-US"/>
+        </w:rPr>
+      </w:pPr>
+      <w:r>
+        <w:rPr>
+          <w:rFonts w:hint="default"/>
+          <w:lang w:val="en-US"/>
+        </w:rPr>
+        <w:tab/>
+      </w:r>
+      <w:r>
+        <w:rPr>
+          <w:rFonts w:hint="default"/>
+          <w:lang w:val="en-US"/>
+        </w:rPr>
+        <w:t xml:space="preserve">Trong Unity có rất nhiều cách để có thể di chuyển một vật thể, </w:t>
+      </w:r>
+      <w:r>
+        <w:rPr>
+          <w:rFonts w:hint="default"/>
+          <w:lang w:val="en-US"/>
+        </w:rPr>
+        <w:fldChar w:fldCharType="begin"/>
+      </w:r>
+      <w:r>
+        <w:rPr>
+          <w:rFonts w:hint="default"/>
+          <w:lang w:val="en-US"/>
+        </w:rPr>
+        <w:instrText xml:space="preserve"> HYPERLINK "https://assetstore.unity.com/packages/2d/environments/pixel-art-top-down-basic-187605" </w:instrText>
+      </w:r>
+      <w:r>
+        <w:rPr>
+          <w:rFonts w:hint="default"/>
+          <w:lang w:val="en-US"/>
+        </w:rPr>
+        <w:fldChar w:fldCharType="separate"/>
+      </w:r>
+      <w:r>
+        <w:rPr>
+          <w:rStyle w:val="8"/>
+          <w:rFonts w:hint="default"/>
+          <w:lang w:val="en-US"/>
+        </w:rPr>
+        <w:t>6 cách để di chuyển vật thể trong Unity</w:t>
+      </w:r>
+      <w:r>
+        <w:rPr>
+          <w:rFonts w:hint="default"/>
+          <w:lang w:val="en-US"/>
+        </w:rPr>
+        <w:fldChar w:fldCharType="end"/>
+      </w:r>
+      <w:r>
+        <w:rPr>
+          <w:rFonts w:hint="default"/>
+          <w:lang w:val="en-US"/>
+        </w:rPr>
+        <w:t>. Chúng ta sẽ dùng cách đơn giản nhất là velcocity.</w:t>
+      </w:r>
+    </w:p>
+    <w:p>
+      <w:pPr>
+        <w:rPr>
+          <w:rFonts w:hint="default"/>
+          <w:vertAlign w:val="baseline"/>
+          <w:lang w:val="en-US"/>
+        </w:rPr>
+      </w:pPr>
+    </w:p>
+    <w:tbl>
+      <w:tblPr>
+        <w:tblStyle w:val="9"/>
+        <w:tblW w:w="0" w:type="auto"/>
+        <w:tblInd w:w="0" w:type="dxa"/>
+        <w:tblBorders>
+          <w:top w:val="single" w:color="auto" w:sz="4" w:space="0"/>
+          <w:left w:val="single" w:color="auto" w:sz="4" w:space="0"/>
+          <w:bottom w:val="single" w:color="auto" w:sz="4" w:space="0"/>
+          <w:right w:val="single" w:color="auto" w:sz="4" w:space="0"/>
+          <w:insideH w:val="single" w:color="auto" w:sz="4" w:space="0"/>
+          <w:insideV w:val="single" w:color="auto" w:sz="4" w:space="0"/>
+        </w:tblBorders>
+        <w:tblLayout w:type="fixed"/>
+        <w:tblCellMar>
+          <w:left w:w="108" w:type="dxa"/>
+          <w:right w:w="108" w:type="dxa"/>
+        </w:tblCellMar>
+      </w:tblPr>
+      <w:tblGrid>
+        <w:gridCol w:w="477"/>
+        <w:gridCol w:w="8045"/>
+      </w:tblGrid>
+      <w:tr>
+        <w:tblPrEx>
+          <w:tblBorders>
+            <w:top w:val="single" w:color="auto" w:sz="4" w:space="0"/>
+            <w:left w:val="single" w:color="auto" w:sz="4" w:space="0"/>
+            <w:bottom w:val="single" w:color="auto" w:sz="4" w:space="0"/>
+            <w:right w:val="single" w:color="auto" w:sz="4" w:space="0"/>
+            <w:insideH w:val="single" w:color="auto" w:sz="4" w:space="0"/>
+            <w:insideV w:val="single" w:color="auto" w:sz="4" w:space="0"/>
+          </w:tblBorders>
+          <w:tblCellMar>
+            <w:left w:w="108" w:type="dxa"/>
+            <w:right w:w="108" w:type="dxa"/>
+          </w:tblCellMar>
+        </w:tblPrEx>
+        <w:tc>
+          <w:tcPr>
+            <w:tcW w:w="8522" w:type="dxa"/>
+            <w:gridSpan w:val="2"/>
+          </w:tcPr>
+          <w:p>
+            <w:pPr>
+              <w:rPr>
+                <w:rFonts w:hint="default"/>
+                <w:vertAlign w:val="baseline"/>
+                <w:lang w:val="en-US"/>
+              </w:rPr>
+            </w:pPr>
+            <w:r>
+              <w:rPr>
+                <w:rFonts w:hint="default"/>
+                <w:vertAlign w:val="baseline"/>
+                <w:lang w:val="en-US"/>
+              </w:rPr>
+              <w:t>PlayerController.cs</w:t>
             </w:r>
           </w:p>
         </w:tc>
@@ -4682,393 +5361,672 @@
             <w:right w:w="108" w:type="dxa"/>
           </w:tblCellMar>
         </w:tblPrEx>
-        <w:trPr>
-          <w:trHeight w:val="350" w:hRule="atLeast"/>
-          <w:jc w:val="center"/>
-        </w:trPr>
-        <w:tc>
-          <w:tcPr>
-            <w:tcW w:w="1186" w:type="dxa"/>
-            <w:vAlign w:val="top"/>
-          </w:tcPr>
-          <w:p>
-            <w:pPr>
-              <w:numPr>
-                <w:ilvl w:val="0"/>
-                <w:numId w:val="0"/>
-              </w:numPr>
-              <w:spacing w:line="360" w:lineRule="auto"/>
-              <w:jc w:val="left"/>
-              <w:rPr>
-                <w:rFonts w:hint="default"/>
-                <w:vertAlign w:val="baseline"/>
-                <w:lang w:val="en-US"/>
-              </w:rPr>
-            </w:pPr>
-            <w:r>
-              <w:rPr>
-                <w:rFonts w:hint="default"/>
-                <w:vertAlign w:val="baseline"/>
-                <w:lang w:val="en-US"/>
-              </w:rPr>
-              <w:t>Lửa</w:t>
-            </w:r>
-          </w:p>
-        </w:tc>
-        <w:tc>
-          <w:tcPr>
-            <w:tcW w:w="1003" w:type="dxa"/>
-            <w:vAlign w:val="top"/>
-          </w:tcPr>
-          <w:p>
-            <w:pPr>
-              <w:numPr>
-                <w:ilvl w:val="0"/>
-                <w:numId w:val="0"/>
-              </w:numPr>
-              <w:spacing w:line="360" w:lineRule="auto"/>
-              <w:jc w:val="left"/>
-              <w:rPr>
-                <w:rFonts w:hint="default"/>
-                <w:vertAlign w:val="baseline"/>
-                <w:lang w:val="en-US"/>
-              </w:rPr>
-            </w:pPr>
-            <w:r>
-              <w:rPr>
-                <w:rFonts w:hint="default"/>
-                <w:vertAlign w:val="baseline"/>
-                <w:lang w:val="en-US"/>
-              </w:rPr>
-              <w:t>1.0</w:t>
-            </w:r>
-          </w:p>
-        </w:tc>
-        <w:tc>
-          <w:tcPr>
-            <w:tcW w:w="1247" w:type="dxa"/>
-            <w:vAlign w:val="top"/>
-          </w:tcPr>
-          <w:p>
-            <w:pPr>
-              <w:numPr>
-                <w:ilvl w:val="0"/>
-                <w:numId w:val="0"/>
-              </w:numPr>
-              <w:spacing w:line="360" w:lineRule="auto"/>
-              <w:jc w:val="left"/>
-              <w:rPr>
-                <w:rFonts w:hint="default"/>
-                <w:vertAlign w:val="baseline"/>
-                <w:lang w:val="en-US"/>
-              </w:rPr>
-            </w:pPr>
-            <w:r>
-              <w:rPr>
-                <w:rFonts w:hint="default"/>
-                <w:vertAlign w:val="baseline"/>
-                <w:lang w:val="en-US"/>
-              </w:rPr>
-              <w:t>0.5</w:t>
-            </w:r>
-          </w:p>
-        </w:tc>
-        <w:tc>
-          <w:tcPr>
-            <w:tcW w:w="941" w:type="dxa"/>
-            <w:vAlign w:val="top"/>
-          </w:tcPr>
-          <w:p>
-            <w:pPr>
-              <w:numPr>
-                <w:ilvl w:val="0"/>
-                <w:numId w:val="0"/>
-              </w:numPr>
-              <w:spacing w:line="360" w:lineRule="auto"/>
-              <w:jc w:val="left"/>
-              <w:rPr>
-                <w:rFonts w:hint="default"/>
-                <w:vertAlign w:val="baseline"/>
-                <w:lang w:val="en-US"/>
-              </w:rPr>
-            </w:pPr>
-            <w:r>
-              <w:rPr>
-                <w:rFonts w:hint="default"/>
-                <w:vertAlign w:val="baseline"/>
-                <w:lang w:val="en-US"/>
-              </w:rPr>
-              <w:t>2.0</w:t>
-            </w:r>
-          </w:p>
-        </w:tc>
-      </w:tr>
-      <w:tr>
-        <w:tblPrEx>
-          <w:tblBorders>
-            <w:top w:val="single" w:color="auto" w:sz="4" w:space="0"/>
-            <w:left w:val="single" w:color="auto" w:sz="4" w:space="0"/>
-            <w:bottom w:val="single" w:color="auto" w:sz="4" w:space="0"/>
-            <w:right w:val="single" w:color="auto" w:sz="4" w:space="0"/>
-            <w:insideH w:val="single" w:color="auto" w:sz="4" w:space="0"/>
-            <w:insideV w:val="single" w:color="auto" w:sz="4" w:space="0"/>
-          </w:tblBorders>
-          <w:tblCellMar>
-            <w:left w:w="108" w:type="dxa"/>
-            <w:right w:w="108" w:type="dxa"/>
-          </w:tblCellMar>
-        </w:tblPrEx>
-        <w:trPr>
-          <w:jc w:val="center"/>
-        </w:trPr>
-        <w:tc>
-          <w:tcPr>
-            <w:tcW w:w="1186" w:type="dxa"/>
-            <w:vAlign w:val="top"/>
-          </w:tcPr>
-          <w:p>
-            <w:pPr>
-              <w:numPr>
-                <w:ilvl w:val="0"/>
-                <w:numId w:val="0"/>
-              </w:numPr>
-              <w:spacing w:line="360" w:lineRule="auto"/>
-              <w:jc w:val="left"/>
-              <w:rPr>
-                <w:rFonts w:hint="default"/>
-                <w:vertAlign w:val="baseline"/>
-                <w:lang w:val="en-US"/>
-              </w:rPr>
-            </w:pPr>
-            <w:r>
-              <w:rPr>
-                <w:rFonts w:hint="default"/>
-                <w:vertAlign w:val="baseline"/>
-                <w:lang w:val="en-US"/>
-              </w:rPr>
-              <w:t>Nước</w:t>
-            </w:r>
-          </w:p>
-        </w:tc>
-        <w:tc>
-          <w:tcPr>
-            <w:tcW w:w="1003" w:type="dxa"/>
-            <w:vAlign w:val="top"/>
-          </w:tcPr>
-          <w:p>
-            <w:pPr>
-              <w:numPr>
-                <w:ilvl w:val="0"/>
-                <w:numId w:val="0"/>
-              </w:numPr>
-              <w:spacing w:line="360" w:lineRule="auto"/>
-              <w:jc w:val="left"/>
-              <w:rPr>
-                <w:rFonts w:hint="default"/>
-                <w:vertAlign w:val="baseline"/>
-                <w:lang w:val="en-US"/>
-              </w:rPr>
-            </w:pPr>
-            <w:r>
-              <w:rPr>
-                <w:rFonts w:hint="default"/>
-                <w:vertAlign w:val="baseline"/>
-                <w:lang w:val="en-US"/>
-              </w:rPr>
-              <w:t>2.0</w:t>
-            </w:r>
-          </w:p>
-        </w:tc>
-        <w:tc>
-          <w:tcPr>
-            <w:tcW w:w="1247" w:type="dxa"/>
-            <w:vAlign w:val="top"/>
-          </w:tcPr>
-          <w:p>
-            <w:pPr>
-              <w:numPr>
-                <w:ilvl w:val="0"/>
-                <w:numId w:val="0"/>
-              </w:numPr>
-              <w:spacing w:line="360" w:lineRule="auto"/>
-              <w:jc w:val="left"/>
-              <w:rPr>
-                <w:rFonts w:hint="default"/>
-                <w:vertAlign w:val="baseline"/>
-                <w:lang w:val="en-US"/>
-              </w:rPr>
-            </w:pPr>
-            <w:r>
-              <w:rPr>
-                <w:rFonts w:hint="default"/>
-                <w:vertAlign w:val="baseline"/>
-                <w:lang w:val="en-US"/>
-              </w:rPr>
-              <w:t>1.0</w:t>
-            </w:r>
-          </w:p>
-        </w:tc>
-        <w:tc>
-          <w:tcPr>
-            <w:tcW w:w="941" w:type="dxa"/>
-            <w:vAlign w:val="top"/>
-          </w:tcPr>
-          <w:p>
-            <w:pPr>
-              <w:numPr>
-                <w:ilvl w:val="0"/>
-                <w:numId w:val="0"/>
-              </w:numPr>
-              <w:spacing w:line="360" w:lineRule="auto"/>
-              <w:jc w:val="left"/>
-              <w:rPr>
-                <w:rFonts w:hint="default"/>
-                <w:vertAlign w:val="baseline"/>
-                <w:lang w:val="en-US"/>
-              </w:rPr>
-            </w:pPr>
-            <w:r>
-              <w:rPr>
-                <w:rFonts w:hint="default"/>
-                <w:vertAlign w:val="baseline"/>
-                <w:lang w:val="en-US"/>
-              </w:rPr>
-              <w:t>0.5</w:t>
-            </w:r>
-          </w:p>
-        </w:tc>
-      </w:tr>
-      <w:tr>
-        <w:tblPrEx>
-          <w:tblBorders>
-            <w:top w:val="single" w:color="auto" w:sz="4" w:space="0"/>
-            <w:left w:val="single" w:color="auto" w:sz="4" w:space="0"/>
-            <w:bottom w:val="single" w:color="auto" w:sz="4" w:space="0"/>
-            <w:right w:val="single" w:color="auto" w:sz="4" w:space="0"/>
-            <w:insideH w:val="single" w:color="auto" w:sz="4" w:space="0"/>
-            <w:insideV w:val="single" w:color="auto" w:sz="4" w:space="0"/>
-          </w:tblBorders>
-          <w:tblCellMar>
-            <w:left w:w="108" w:type="dxa"/>
-            <w:right w:w="108" w:type="dxa"/>
-          </w:tblCellMar>
-        </w:tblPrEx>
-        <w:trPr>
-          <w:jc w:val="center"/>
-        </w:trPr>
-        <w:tc>
-          <w:tcPr>
-            <w:tcW w:w="1186" w:type="dxa"/>
-            <w:vAlign w:val="top"/>
-          </w:tcPr>
-          <w:p>
-            <w:pPr>
-              <w:numPr>
-                <w:ilvl w:val="0"/>
-                <w:numId w:val="0"/>
-              </w:numPr>
-              <w:spacing w:line="360" w:lineRule="auto"/>
-              <w:jc w:val="left"/>
-              <w:rPr>
-                <w:rFonts w:hint="default"/>
-                <w:vertAlign w:val="baseline"/>
-                <w:lang w:val="en-US"/>
-              </w:rPr>
-            </w:pPr>
-            <w:r>
-              <w:rPr>
-                <w:rFonts w:hint="default"/>
-                <w:vertAlign w:val="baseline"/>
-                <w:lang w:val="en-US"/>
-              </w:rPr>
-              <w:t>Lá</w:t>
-            </w:r>
-          </w:p>
-        </w:tc>
-        <w:tc>
-          <w:tcPr>
-            <w:tcW w:w="1003" w:type="dxa"/>
-            <w:vAlign w:val="top"/>
-          </w:tcPr>
-          <w:p>
-            <w:pPr>
-              <w:numPr>
-                <w:ilvl w:val="0"/>
-                <w:numId w:val="0"/>
-              </w:numPr>
-              <w:spacing w:line="360" w:lineRule="auto"/>
-              <w:jc w:val="left"/>
-              <w:rPr>
-                <w:rFonts w:hint="default"/>
-                <w:vertAlign w:val="baseline"/>
-                <w:lang w:val="en-US"/>
-              </w:rPr>
-            </w:pPr>
-            <w:r>
-              <w:rPr>
-                <w:rFonts w:hint="default"/>
-                <w:vertAlign w:val="baseline"/>
-                <w:lang w:val="en-US"/>
-              </w:rPr>
-              <w:t>0.5</w:t>
-            </w:r>
-          </w:p>
-        </w:tc>
-        <w:tc>
-          <w:tcPr>
-            <w:tcW w:w="1247" w:type="dxa"/>
-            <w:vAlign w:val="top"/>
-          </w:tcPr>
-          <w:p>
-            <w:pPr>
-              <w:numPr>
-                <w:ilvl w:val="0"/>
-                <w:numId w:val="0"/>
-              </w:numPr>
-              <w:spacing w:line="360" w:lineRule="auto"/>
-              <w:jc w:val="left"/>
-              <w:rPr>
-                <w:rFonts w:hint="default"/>
-                <w:vertAlign w:val="baseline"/>
-                <w:lang w:val="en-US"/>
-              </w:rPr>
-            </w:pPr>
-            <w:r>
-              <w:rPr>
-                <w:rFonts w:hint="default"/>
-                <w:vertAlign w:val="baseline"/>
-                <w:lang w:val="en-US"/>
-              </w:rPr>
-              <w:t>2.0</w:t>
-            </w:r>
-          </w:p>
-        </w:tc>
-        <w:tc>
-          <w:tcPr>
-            <w:tcW w:w="941" w:type="dxa"/>
-            <w:vAlign w:val="top"/>
-          </w:tcPr>
-          <w:p>
-            <w:pPr>
-              <w:numPr>
-                <w:ilvl w:val="0"/>
-                <w:numId w:val="0"/>
-              </w:numPr>
-              <w:spacing w:line="360" w:lineRule="auto"/>
-              <w:jc w:val="left"/>
-              <w:rPr>
-                <w:rFonts w:hint="default"/>
-                <w:vertAlign w:val="baseline"/>
-                <w:lang w:val="en-US"/>
-              </w:rPr>
-            </w:pPr>
-            <w:r>
-              <w:rPr>
-                <w:rFonts w:hint="default"/>
-                <w:vertAlign w:val="baseline"/>
-                <w:lang w:val="en-US"/>
-              </w:rPr>
-              <w:t>1.0</w:t>
+        <w:tc>
+          <w:tcPr>
+            <w:tcW w:w="477" w:type="dxa"/>
+          </w:tcPr>
+          <w:p>
+            <w:pPr>
+              <w:rPr>
+                <w:rFonts w:hint="default"/>
+                <w:vertAlign w:val="baseline"/>
+                <w:lang w:val="en-US"/>
+              </w:rPr>
+            </w:pPr>
+            <w:r>
+              <w:rPr>
+                <w:rFonts w:hint="default"/>
+                <w:vertAlign w:val="baseline"/>
+                <w:lang w:val="en-US"/>
+              </w:rPr>
+              <w:t>1</w:t>
+            </w:r>
+          </w:p>
+          <w:p>
+            <w:pPr>
+              <w:rPr>
+                <w:rFonts w:hint="default"/>
+                <w:vertAlign w:val="baseline"/>
+                <w:lang w:val="en-US"/>
+              </w:rPr>
+            </w:pPr>
+            <w:r>
+              <w:rPr>
+                <w:rFonts w:hint="default"/>
+                <w:vertAlign w:val="baseline"/>
+                <w:lang w:val="en-US"/>
+              </w:rPr>
+              <w:t>2</w:t>
+            </w:r>
+          </w:p>
+          <w:p>
+            <w:pPr>
+              <w:rPr>
+                <w:rFonts w:hint="default"/>
+                <w:vertAlign w:val="baseline"/>
+                <w:lang w:val="en-US"/>
+              </w:rPr>
+            </w:pPr>
+            <w:r>
+              <w:rPr>
+                <w:rFonts w:hint="default"/>
+                <w:vertAlign w:val="baseline"/>
+                <w:lang w:val="en-US"/>
+              </w:rPr>
+              <w:t>3</w:t>
+            </w:r>
+          </w:p>
+          <w:p>
+            <w:pPr>
+              <w:rPr>
+                <w:rFonts w:hint="default"/>
+                <w:vertAlign w:val="baseline"/>
+                <w:lang w:val="en-US"/>
+              </w:rPr>
+            </w:pPr>
+            <w:r>
+              <w:rPr>
+                <w:rFonts w:hint="default"/>
+                <w:vertAlign w:val="baseline"/>
+                <w:lang w:val="en-US"/>
+              </w:rPr>
+              <w:t>4</w:t>
+            </w:r>
+          </w:p>
+          <w:p>
+            <w:pPr>
+              <w:rPr>
+                <w:rFonts w:hint="default"/>
+                <w:vertAlign w:val="baseline"/>
+                <w:lang w:val="en-US"/>
+              </w:rPr>
+            </w:pPr>
+            <w:r>
+              <w:rPr>
+                <w:rFonts w:hint="default"/>
+                <w:vertAlign w:val="baseline"/>
+                <w:lang w:val="en-US"/>
+              </w:rPr>
+              <w:t>5</w:t>
+            </w:r>
+          </w:p>
+          <w:p>
+            <w:pPr>
+              <w:rPr>
+                <w:rFonts w:hint="default"/>
+                <w:vertAlign w:val="baseline"/>
+                <w:lang w:val="en-US"/>
+              </w:rPr>
+            </w:pPr>
+            <w:r>
+              <w:rPr>
+                <w:rFonts w:hint="default"/>
+                <w:vertAlign w:val="baseline"/>
+                <w:lang w:val="en-US"/>
+              </w:rPr>
+              <w:t>6</w:t>
+            </w:r>
+          </w:p>
+          <w:p>
+            <w:pPr>
+              <w:rPr>
+                <w:rFonts w:hint="default"/>
+                <w:vertAlign w:val="baseline"/>
+                <w:lang w:val="en-US"/>
+              </w:rPr>
+            </w:pPr>
+            <w:r>
+              <w:rPr>
+                <w:rFonts w:hint="default"/>
+                <w:vertAlign w:val="baseline"/>
+                <w:lang w:val="en-US"/>
+              </w:rPr>
+              <w:t>7</w:t>
+            </w:r>
+          </w:p>
+          <w:p>
+            <w:pPr>
+              <w:rPr>
+                <w:rFonts w:hint="default"/>
+                <w:vertAlign w:val="baseline"/>
+                <w:lang w:val="en-US"/>
+              </w:rPr>
+            </w:pPr>
+            <w:r>
+              <w:rPr>
+                <w:rFonts w:hint="default"/>
+                <w:vertAlign w:val="baseline"/>
+                <w:lang w:val="en-US"/>
+              </w:rPr>
+              <w:t>8</w:t>
+            </w:r>
+          </w:p>
+          <w:p>
+            <w:pPr>
+              <w:rPr>
+                <w:rFonts w:hint="default"/>
+                <w:vertAlign w:val="baseline"/>
+                <w:lang w:val="en-US"/>
+              </w:rPr>
+            </w:pPr>
+            <w:r>
+              <w:rPr>
+                <w:rFonts w:hint="default"/>
+                <w:vertAlign w:val="baseline"/>
+                <w:lang w:val="en-US"/>
+              </w:rPr>
+              <w:t>9</w:t>
+            </w:r>
+          </w:p>
+          <w:p>
+            <w:pPr>
+              <w:rPr>
+                <w:rFonts w:hint="default"/>
+                <w:vertAlign w:val="baseline"/>
+                <w:lang w:val="en-US"/>
+              </w:rPr>
+            </w:pPr>
+            <w:r>
+              <w:rPr>
+                <w:rFonts w:hint="default"/>
+                <w:vertAlign w:val="baseline"/>
+                <w:lang w:val="en-US"/>
+              </w:rPr>
+              <w:t>10</w:t>
+            </w:r>
+          </w:p>
+          <w:p>
+            <w:pPr>
+              <w:rPr>
+                <w:rFonts w:hint="default"/>
+                <w:vertAlign w:val="baseline"/>
+                <w:lang w:val="en-US"/>
+              </w:rPr>
+            </w:pPr>
+            <w:r>
+              <w:rPr>
+                <w:rFonts w:hint="default"/>
+                <w:vertAlign w:val="baseline"/>
+                <w:lang w:val="en-US"/>
+              </w:rPr>
+              <w:t>11</w:t>
+            </w:r>
+          </w:p>
+          <w:p>
+            <w:pPr>
+              <w:rPr>
+                <w:rFonts w:hint="default"/>
+                <w:vertAlign w:val="baseline"/>
+                <w:lang w:val="en-US"/>
+              </w:rPr>
+            </w:pPr>
+            <w:r>
+              <w:rPr>
+                <w:rFonts w:hint="default"/>
+                <w:vertAlign w:val="baseline"/>
+                <w:lang w:val="en-US"/>
+              </w:rPr>
+              <w:t>12</w:t>
+            </w:r>
+          </w:p>
+          <w:p>
+            <w:pPr>
+              <w:rPr>
+                <w:rFonts w:hint="default"/>
+                <w:vertAlign w:val="baseline"/>
+                <w:lang w:val="en-US"/>
+              </w:rPr>
+            </w:pPr>
+            <w:r>
+              <w:rPr>
+                <w:rFonts w:hint="default"/>
+                <w:vertAlign w:val="baseline"/>
+                <w:lang w:val="en-US"/>
+              </w:rPr>
+              <w:t>13</w:t>
+            </w:r>
+          </w:p>
+          <w:p>
+            <w:pPr>
+              <w:rPr>
+                <w:rFonts w:hint="default"/>
+                <w:vertAlign w:val="baseline"/>
+                <w:lang w:val="en-US"/>
+              </w:rPr>
+            </w:pPr>
+            <w:r>
+              <w:rPr>
+                <w:rFonts w:hint="default"/>
+                <w:vertAlign w:val="baseline"/>
+                <w:lang w:val="en-US"/>
+              </w:rPr>
+              <w:t>14</w:t>
+            </w:r>
+          </w:p>
+          <w:p>
+            <w:pPr>
+              <w:rPr>
+                <w:rFonts w:hint="default"/>
+                <w:vertAlign w:val="baseline"/>
+                <w:lang w:val="en-US"/>
+              </w:rPr>
+            </w:pPr>
+            <w:r>
+              <w:rPr>
+                <w:rFonts w:hint="default"/>
+                <w:vertAlign w:val="baseline"/>
+                <w:lang w:val="en-US"/>
+              </w:rPr>
+              <w:t>15</w:t>
+            </w:r>
+          </w:p>
+          <w:p>
+            <w:pPr>
+              <w:rPr>
+                <w:rFonts w:hint="default"/>
+                <w:vertAlign w:val="baseline"/>
+                <w:lang w:val="en-US"/>
+              </w:rPr>
+            </w:pPr>
+            <w:r>
+              <w:rPr>
+                <w:rFonts w:hint="default"/>
+                <w:vertAlign w:val="baseline"/>
+                <w:lang w:val="en-US"/>
+              </w:rPr>
+              <w:t>16</w:t>
+            </w:r>
+          </w:p>
+          <w:p>
+            <w:pPr>
+              <w:rPr>
+                <w:rFonts w:hint="default"/>
+                <w:vertAlign w:val="baseline"/>
+                <w:lang w:val="en-US"/>
+              </w:rPr>
+            </w:pPr>
+            <w:r>
+              <w:rPr>
+                <w:rFonts w:hint="default"/>
+                <w:vertAlign w:val="baseline"/>
+                <w:lang w:val="en-US"/>
+              </w:rPr>
+              <w:t>17</w:t>
+            </w:r>
+          </w:p>
+          <w:p>
+            <w:pPr>
+              <w:rPr>
+                <w:rFonts w:hint="default"/>
+                <w:vertAlign w:val="baseline"/>
+                <w:lang w:val="en-US"/>
+              </w:rPr>
+            </w:pPr>
+            <w:r>
+              <w:rPr>
+                <w:rFonts w:hint="default"/>
+                <w:vertAlign w:val="baseline"/>
+                <w:lang w:val="en-US"/>
+              </w:rPr>
+              <w:t>18</w:t>
+            </w:r>
+          </w:p>
+          <w:p>
+            <w:pPr>
+              <w:rPr>
+                <w:rFonts w:hint="default"/>
+                <w:vertAlign w:val="baseline"/>
+                <w:lang w:val="en-US"/>
+              </w:rPr>
+            </w:pPr>
+            <w:r>
+              <w:rPr>
+                <w:rFonts w:hint="default"/>
+                <w:vertAlign w:val="baseline"/>
+                <w:lang w:val="en-US"/>
+              </w:rPr>
+              <w:t>19</w:t>
+            </w:r>
+          </w:p>
+        </w:tc>
+        <w:tc>
+          <w:tcPr>
+            <w:tcW w:w="8045" w:type="dxa"/>
+            <w:shd w:val="clear" w:color="auto" w:fill="D7D7D7" w:themeFill="background1" w:themeFillShade="D8"/>
+          </w:tcPr>
+          <w:p>
+            <w:pPr>
+              <w:bidi w:val="0"/>
+              <w:jc w:val="both"/>
+              <w:rPr>
+                <w:rFonts w:hint="default" w:ascii="Times New Roman" w:hAnsi="Times New Roman" w:cs="Times New Roman"/>
+                <w:sz w:val="26"/>
+                <w:szCs w:val="26"/>
+              </w:rPr>
+            </w:pPr>
+            <w:r>
+              <w:rPr>
+                <w:rFonts w:hint="default" w:ascii="Times New Roman" w:hAnsi="Times New Roman" w:cs="Times New Roman"/>
+                <w:sz w:val="26"/>
+                <w:szCs w:val="26"/>
+                <w:lang w:val="en-US" w:eastAsia="zh-CN"/>
+              </w:rPr>
+              <w:t>public Rigidbody2D _rb2D;</w:t>
+            </w:r>
+          </w:p>
+          <w:p>
+            <w:pPr>
+              <w:bidi w:val="0"/>
+              <w:jc w:val="both"/>
+              <w:rPr>
+                <w:rFonts w:hint="default" w:ascii="Times New Roman" w:hAnsi="Times New Roman" w:cs="Times New Roman"/>
+                <w:sz w:val="26"/>
+                <w:szCs w:val="26"/>
+              </w:rPr>
+            </w:pPr>
+            <w:r>
+              <w:rPr>
+                <w:rFonts w:hint="default" w:ascii="Times New Roman" w:hAnsi="Times New Roman" w:cs="Times New Roman"/>
+                <w:sz w:val="26"/>
+                <w:szCs w:val="26"/>
+                <w:lang w:val="en-US" w:eastAsia="zh-CN"/>
+              </w:rPr>
+              <w:t>float _movementSpeed = 5.0f;</w:t>
+            </w:r>
+          </w:p>
+          <w:p>
+            <w:pPr>
+              <w:bidi w:val="0"/>
+              <w:jc w:val="both"/>
+              <w:rPr>
+                <w:rFonts w:hint="default" w:ascii="Times New Roman" w:hAnsi="Times New Roman" w:cs="Times New Roman"/>
+                <w:sz w:val="26"/>
+                <w:szCs w:val="26"/>
+              </w:rPr>
+            </w:pPr>
+            <w:r>
+              <w:rPr>
+                <w:rFonts w:hint="default" w:ascii="Times New Roman" w:hAnsi="Times New Roman" w:cs="Times New Roman"/>
+                <w:sz w:val="26"/>
+                <w:szCs w:val="26"/>
+                <w:lang w:val="en-US" w:eastAsia="zh-CN"/>
+              </w:rPr>
+              <w:t>Vector2 movement;</w:t>
+            </w:r>
+          </w:p>
+          <w:p>
+            <w:pPr>
+              <w:bidi w:val="0"/>
+              <w:jc w:val="both"/>
+              <w:rPr>
+                <w:rFonts w:hint="default" w:ascii="Times New Roman" w:hAnsi="Times New Roman" w:cs="Times New Roman"/>
+                <w:sz w:val="26"/>
+                <w:szCs w:val="26"/>
+              </w:rPr>
+            </w:pPr>
+          </w:p>
+          <w:p>
+            <w:pPr>
+              <w:bidi w:val="0"/>
+              <w:jc w:val="both"/>
+              <w:rPr>
+                <w:rFonts w:hint="default" w:ascii="Times New Roman" w:hAnsi="Times New Roman" w:cs="Times New Roman"/>
+                <w:sz w:val="26"/>
+                <w:szCs w:val="26"/>
+              </w:rPr>
+            </w:pPr>
+            <w:r>
+              <w:rPr>
+                <w:rFonts w:hint="default" w:ascii="Times New Roman" w:hAnsi="Times New Roman" w:cs="Times New Roman"/>
+                <w:sz w:val="26"/>
+                <w:szCs w:val="26"/>
+                <w:lang w:val="en-US" w:eastAsia="zh-CN"/>
+              </w:rPr>
+              <w:t>private void Awake()</w:t>
+            </w:r>
+          </w:p>
+          <w:p>
+            <w:pPr>
+              <w:bidi w:val="0"/>
+              <w:jc w:val="both"/>
+              <w:rPr>
+                <w:rFonts w:hint="default" w:ascii="Times New Roman" w:hAnsi="Times New Roman" w:cs="Times New Roman"/>
+                <w:sz w:val="26"/>
+                <w:szCs w:val="26"/>
+              </w:rPr>
+            </w:pPr>
+            <w:r>
+              <w:rPr>
+                <w:rFonts w:hint="default" w:ascii="Times New Roman" w:hAnsi="Times New Roman" w:cs="Times New Roman"/>
+                <w:sz w:val="26"/>
+                <w:szCs w:val="26"/>
+                <w:lang w:val="en-US" w:eastAsia="zh-CN"/>
+              </w:rPr>
+              <w:t>{</w:t>
+            </w:r>
+          </w:p>
+          <w:p>
+            <w:pPr>
+              <w:bidi w:val="0"/>
+              <w:jc w:val="both"/>
+              <w:rPr>
+                <w:rFonts w:hint="default" w:ascii="Times New Roman" w:hAnsi="Times New Roman" w:cs="Times New Roman"/>
+                <w:sz w:val="26"/>
+                <w:szCs w:val="26"/>
+              </w:rPr>
+            </w:pPr>
+            <w:r>
+              <w:rPr>
+                <w:rFonts w:hint="default" w:ascii="Times New Roman" w:hAnsi="Times New Roman" w:cs="Times New Roman"/>
+                <w:sz w:val="26"/>
+                <w:szCs w:val="26"/>
+                <w:lang w:val="en-US" w:eastAsia="zh-CN"/>
+              </w:rPr>
+              <w:t>_rb2D = GetComponent&lt;Rigidbody2D&gt;();</w:t>
+            </w:r>
+          </w:p>
+          <w:p>
+            <w:pPr>
+              <w:bidi w:val="0"/>
+              <w:jc w:val="both"/>
+              <w:rPr>
+                <w:rFonts w:hint="default" w:ascii="Times New Roman" w:hAnsi="Times New Roman" w:cs="Times New Roman"/>
+                <w:sz w:val="26"/>
+                <w:szCs w:val="26"/>
+              </w:rPr>
+            </w:pPr>
+            <w:r>
+              <w:rPr>
+                <w:rFonts w:hint="default" w:ascii="Times New Roman" w:hAnsi="Times New Roman" w:cs="Times New Roman"/>
+                <w:sz w:val="26"/>
+                <w:szCs w:val="26"/>
+                <w:lang w:val="en-US" w:eastAsia="zh-CN"/>
+              </w:rPr>
+              <w:t>}</w:t>
+            </w:r>
+          </w:p>
+          <w:p>
+            <w:pPr>
+              <w:bidi w:val="0"/>
+              <w:jc w:val="both"/>
+              <w:rPr>
+                <w:rFonts w:hint="default" w:ascii="Times New Roman" w:hAnsi="Times New Roman" w:cs="Times New Roman"/>
+                <w:sz w:val="26"/>
+                <w:szCs w:val="26"/>
+              </w:rPr>
+            </w:pPr>
+          </w:p>
+          <w:p>
+            <w:pPr>
+              <w:bidi w:val="0"/>
+              <w:jc w:val="both"/>
+              <w:rPr>
+                <w:rFonts w:hint="default" w:ascii="Times New Roman" w:hAnsi="Times New Roman" w:cs="Times New Roman"/>
+                <w:sz w:val="26"/>
+                <w:szCs w:val="26"/>
+              </w:rPr>
+            </w:pPr>
+            <w:r>
+              <w:rPr>
+                <w:rFonts w:hint="default" w:ascii="Times New Roman" w:hAnsi="Times New Roman" w:cs="Times New Roman"/>
+                <w:sz w:val="26"/>
+                <w:szCs w:val="26"/>
+                <w:lang w:val="en-US" w:eastAsia="zh-CN"/>
+              </w:rPr>
+              <w:t>private void Update()</w:t>
+            </w:r>
+          </w:p>
+          <w:p>
+            <w:pPr>
+              <w:bidi w:val="0"/>
+              <w:jc w:val="both"/>
+              <w:rPr>
+                <w:rFonts w:hint="default" w:ascii="Times New Roman" w:hAnsi="Times New Roman" w:cs="Times New Roman"/>
+                <w:sz w:val="26"/>
+                <w:szCs w:val="26"/>
+              </w:rPr>
+            </w:pPr>
+            <w:r>
+              <w:rPr>
+                <w:rFonts w:hint="default" w:ascii="Times New Roman" w:hAnsi="Times New Roman" w:cs="Times New Roman"/>
+                <w:sz w:val="26"/>
+                <w:szCs w:val="26"/>
+                <w:lang w:val="en-US" w:eastAsia="zh-CN"/>
+              </w:rPr>
+              <w:t>{</w:t>
+            </w:r>
+          </w:p>
+          <w:p>
+            <w:pPr>
+              <w:bidi w:val="0"/>
+              <w:jc w:val="both"/>
+              <w:rPr>
+                <w:rFonts w:hint="default" w:ascii="Times New Roman" w:hAnsi="Times New Roman" w:cs="Times New Roman"/>
+                <w:sz w:val="26"/>
+                <w:szCs w:val="26"/>
+              </w:rPr>
+            </w:pPr>
+            <w:r>
+              <w:rPr>
+                <w:rFonts w:hint="default" w:ascii="Times New Roman" w:hAnsi="Times New Roman" w:cs="Times New Roman"/>
+                <w:sz w:val="26"/>
+                <w:szCs w:val="26"/>
+                <w:lang w:val="en-US" w:eastAsia="zh-CN"/>
+              </w:rPr>
+              <w:t>movement.x = Input.GetAxis("Horizontal");</w:t>
+            </w:r>
+          </w:p>
+          <w:p>
+            <w:pPr>
+              <w:bidi w:val="0"/>
+              <w:jc w:val="both"/>
+              <w:rPr>
+                <w:rFonts w:hint="default" w:ascii="Times New Roman" w:hAnsi="Times New Roman" w:cs="Times New Roman"/>
+                <w:sz w:val="26"/>
+                <w:szCs w:val="26"/>
+              </w:rPr>
+            </w:pPr>
+            <w:r>
+              <w:rPr>
+                <w:rFonts w:hint="default" w:ascii="Times New Roman" w:hAnsi="Times New Roman" w:cs="Times New Roman"/>
+                <w:sz w:val="26"/>
+                <w:szCs w:val="26"/>
+                <w:lang w:val="en-US" w:eastAsia="zh-CN"/>
+              </w:rPr>
+              <w:t>}</w:t>
+            </w:r>
+          </w:p>
+          <w:p>
+            <w:pPr>
+              <w:bidi w:val="0"/>
+              <w:jc w:val="both"/>
+              <w:rPr>
+                <w:rFonts w:hint="default" w:ascii="Times New Roman" w:hAnsi="Times New Roman" w:cs="Times New Roman"/>
+                <w:sz w:val="26"/>
+                <w:szCs w:val="26"/>
+              </w:rPr>
+            </w:pPr>
+          </w:p>
+          <w:p>
+            <w:pPr>
+              <w:bidi w:val="0"/>
+              <w:jc w:val="both"/>
+              <w:rPr>
+                <w:rFonts w:hint="default" w:ascii="Times New Roman" w:hAnsi="Times New Roman" w:cs="Times New Roman"/>
+                <w:sz w:val="26"/>
+                <w:szCs w:val="26"/>
+              </w:rPr>
+            </w:pPr>
+            <w:r>
+              <w:rPr>
+                <w:rFonts w:hint="default" w:ascii="Times New Roman" w:hAnsi="Times New Roman" w:cs="Times New Roman"/>
+                <w:sz w:val="26"/>
+                <w:szCs w:val="26"/>
+                <w:lang w:val="en-US" w:eastAsia="zh-CN"/>
+              </w:rPr>
+              <w:t>private void FixedUpdate()</w:t>
+            </w:r>
+          </w:p>
+          <w:p>
+            <w:pPr>
+              <w:bidi w:val="0"/>
+              <w:jc w:val="both"/>
+              <w:rPr>
+                <w:rFonts w:hint="default" w:ascii="Times New Roman" w:hAnsi="Times New Roman" w:cs="Times New Roman"/>
+                <w:sz w:val="26"/>
+                <w:szCs w:val="26"/>
+              </w:rPr>
+            </w:pPr>
+            <w:r>
+              <w:rPr>
+                <w:rFonts w:hint="default" w:ascii="Times New Roman" w:hAnsi="Times New Roman" w:cs="Times New Roman"/>
+                <w:sz w:val="26"/>
+                <w:szCs w:val="26"/>
+                <w:lang w:val="en-US" w:eastAsia="zh-CN"/>
+              </w:rPr>
+              <w:t>{</w:t>
+            </w:r>
+          </w:p>
+          <w:p>
+            <w:pPr>
+              <w:bidi w:val="0"/>
+              <w:jc w:val="both"/>
+              <w:rPr>
+                <w:rFonts w:hint="default" w:ascii="Times New Roman" w:hAnsi="Times New Roman" w:cs="Times New Roman"/>
+                <w:sz w:val="26"/>
+                <w:szCs w:val="26"/>
+              </w:rPr>
+            </w:pPr>
+            <w:r>
+              <w:rPr>
+                <w:rFonts w:hint="default" w:ascii="Times New Roman" w:hAnsi="Times New Roman" w:cs="Times New Roman"/>
+                <w:sz w:val="26"/>
+                <w:szCs w:val="26"/>
+                <w:lang w:val="en-US" w:eastAsia="zh-CN"/>
+              </w:rPr>
+              <w:t>_rb2D.velocity = new Vector2(movement.x * Time.fixedDeltaTime * _movementSpeed, _rb2D.velocity.y);</w:t>
+            </w:r>
+          </w:p>
+          <w:p>
+            <w:pPr>
+              <w:bidi w:val="0"/>
+              <w:jc w:val="both"/>
+              <w:rPr>
+                <w:rFonts w:hint="default" w:ascii="Times New Roman" w:hAnsi="Times New Roman" w:cs="Times New Roman"/>
+                <w:sz w:val="26"/>
+                <w:szCs w:val="26"/>
+                <w:vertAlign w:val="baseline"/>
+                <w:lang w:val="en-US"/>
+              </w:rPr>
+            </w:pPr>
+            <w:r>
+              <w:rPr>
+                <w:rFonts w:hint="default" w:ascii="Times New Roman" w:hAnsi="Times New Roman" w:cs="Times New Roman"/>
+                <w:sz w:val="26"/>
+                <w:szCs w:val="26"/>
+                <w:lang w:val="en-US" w:eastAsia="zh-CN"/>
+              </w:rPr>
+              <w:t>}</w:t>
             </w:r>
           </w:p>
         </w:tc>
@@ -5076,76 +6034,11 @@
     </w:tbl>
     <w:p>
       <w:pPr>
-        <w:numPr>
-          <w:ilvl w:val="0"/>
-          <w:numId w:val="0"/>
-        </w:numPr>
-        <w:spacing w:line="360" w:lineRule="auto"/>
-        <w:jc w:val="center"/>
         <w:rPr>
           <w:rFonts w:hint="default"/>
           <w:lang w:val="en-US"/>
         </w:rPr>
       </w:pPr>
-      <w:r>
-        <w:rPr>
-          <w:rFonts w:hint="default"/>
-          <w:lang w:val="en-US"/>
-        </w:rPr>
-        <w:t>Bảng 4. Tương tác giữa các loại.</w:t>
-      </w:r>
-    </w:p>
-    <w:p>
-      <w:pPr>
-        <w:numPr>
-          <w:ilvl w:val="0"/>
-          <w:numId w:val="0"/>
-        </w:numPr>
-        <w:spacing w:line="360" w:lineRule="auto"/>
-        <w:jc w:val="both"/>
-        <w:rPr>
-          <w:rFonts w:hint="default"/>
-          <w:lang w:val="en-US"/>
-        </w:rPr>
-      </w:pPr>
-    </w:p>
-    <w:p>
-      <w:pPr>
-        <w:rPr>
-          <w:rFonts w:hint="default"/>
-          <w:lang w:val="en-US"/>
-        </w:rPr>
-      </w:pPr>
-      <w:r>
-        <w:rPr>
-          <w:rFonts w:hint="default"/>
-          <w:lang w:val="en-US"/>
-        </w:rPr>
-        <w:br w:type="page"/>
-      </w:r>
-    </w:p>
-    <w:p>
-      <w:pPr>
-        <w:pStyle w:val="2"/>
-        <w:numPr>
-          <w:ilvl w:val="0"/>
-          <w:numId w:val="1"/>
-        </w:numPr>
-        <w:bidi w:val="0"/>
-        <w:spacing w:line="360" w:lineRule="auto"/>
-        <w:ind w:left="425" w:leftChars="0" w:hanging="425" w:firstLineChars="0"/>
-        <w:rPr>
-          <w:rFonts w:hint="default"/>
-          <w:lang w:val="en-US"/>
-        </w:rPr>
-      </w:pPr>
-      <w:r>
-        <w:rPr>
-          <w:rFonts w:hint="default"/>
-          <w:lang w:val="en-US"/>
-        </w:rPr>
-        <w:t xml:space="preserve"> Phân tích</w:t>
-      </w:r>
     </w:p>
     <w:p>
       <w:pPr>
@@ -5154,9 +6047,6 @@
           <w:ilvl w:val="0"/>
           <w:numId w:val="2"/>
         </w:numPr>
-        <w:tabs>
-          <w:tab w:val="clear" w:pos="425"/>
-        </w:tabs>
         <w:bidi w:val="0"/>
         <w:ind w:left="425" w:leftChars="0" w:hanging="425" w:firstLineChars="0"/>
         <w:rPr>
@@ -5169,16 +6059,31 @@
           <w:rFonts w:hint="default"/>
           <w:lang w:val="en-US"/>
         </w:rPr>
-        <w:t>Tạo class</w:t>
+        <w:t>Nhảy</w:t>
       </w:r>
+      <w:bookmarkStart w:id="2" w:name="_GoBack"/>
+      <w:bookmarkEnd w:id="2"/>
     </w:p>
     <w:p>
       <w:pPr>
+        <w:numPr>
+          <w:numId w:val="0"/>
+        </w:numPr>
+        <w:bidi w:val="0"/>
+        <w:ind w:leftChars="0"/>
         <w:rPr>
           <w:rFonts w:hint="default"/>
           <w:lang w:val="en-US"/>
         </w:rPr>
       </w:pPr>
+      <w:r>
+        <w:rPr>
+          <w:rFonts w:hint="default"/>
+          <w:lang w:val="en-US"/>
+        </w:rPr>
+        <w:tab/>
+        <w:t>Ở đây mình dùng velcocity để áp dụng vào việc nhảy.</w:t>
+      </w:r>
       <w:r>
         <w:rPr>
           <w:rFonts w:hint="default"/>
@@ -5270,8 +6175,6 @@
           <w:lang w:val="en-US"/>
         </w:rPr>
       </w:pPr>
-      <w:bookmarkStart w:id="2" w:name="_GoBack"/>
-      <w:bookmarkEnd w:id="2"/>
     </w:p>
     <w:sectPr>
       <w:pgSz w:w="11906" w:h="16838"/>
@@ -5324,7 +6227,7 @@
         <w:sz w:val="18"/>
         <w:lang w:val="en-US"/>
       </w:rPr>
-      <w:t>Sunday, May 29, 2022</w:t>
+      <w:t>Monday, May 30, 2022</w:t>
     </w:r>
     <w:r>
       <w:rPr>
@@ -5573,7 +6476,7 @@
   <w:docDefaults>
     <w:rPrDefault>
       <w:rPr>
-        <w:rFonts w:asciiTheme="minorHAnsi" w:hAnsiTheme="minorHAnsi" w:eastAsiaTheme="minorEastAsia" w:cstheme="minorBidi"/>
+        <w:rFonts w:ascii="Times New Roman" w:hAnsi="Times New Roman" w:eastAsia="SimSun" w:cs="Times New Roman"/>
       </w:rPr>
     </w:rPrDefault>
     <w:pPrDefault/>
@@ -5611,7 +6514,7 @@
     <w:lsdException w:unhideWhenUsed="0" w:uiPriority="0" w:semiHidden="0" w:name="footnote text"/>
     <w:lsdException w:unhideWhenUsed="0" w:uiPriority="0" w:semiHidden="0" w:name="annotation text"/>
     <w:lsdException w:unhideWhenUsed="0" w:uiPriority="0" w:semiHidden="0" w:name="header"/>
-    <w:lsdException w:unhideWhenUsed="0" w:uiPriority="0" w:semiHidden="0" w:name="footer"/>
+    <w:lsdException w:qFormat="1" w:unhideWhenUsed="0" w:uiPriority="0" w:semiHidden="0" w:name="footer"/>
     <w:lsdException w:unhideWhenUsed="0" w:uiPriority="0" w:semiHidden="0" w:name="index heading"/>
     <w:lsdException w:qFormat="1" w:uiPriority="0" w:name="caption"/>
     <w:lsdException w:unhideWhenUsed="0" w:uiPriority="0" w:semiHidden="0" w:name="table of figures"/>
@@ -5902,6 +6805,7 @@
   <w:style w:type="paragraph" w:styleId="6">
     <w:name w:val="footer"/>
     <w:basedOn w:val="1"/>
+    <w:qFormat/>
     <w:uiPriority w:val="0"/>
     <w:pPr>
       <w:widowControl w:val="0"/>
@@ -5916,7 +6820,6 @@
       <w:rFonts w:ascii="Times New Roman" w:hAnsi="Times New Roman" w:eastAsia="SimSun" w:cstheme="minorBidi"/>
       <w:kern w:val="2"/>
       <w:sz w:val="18"/>
-      <w:lang/>
     </w:rPr>
   </w:style>
   <w:style w:type="paragraph" w:styleId="7">
@@ -5944,7 +6847,6 @@
       <w:rFonts w:ascii="Times New Roman" w:hAnsi="Times New Roman" w:eastAsia="SimSun" w:cstheme="minorBidi"/>
       <w:kern w:val="2"/>
       <w:sz w:val="18"/>
-      <w:lang/>
     </w:rPr>
   </w:style>
   <w:style w:type="character" w:styleId="8">
@@ -5990,7 +6892,7 @@
     <w:link w:val="10"/>
     <w:uiPriority w:val="0"/>
     <w:rPr>
-      <w:rFonts w:hint="default" w:ascii="Times New Roman" w:hAnsi="Times New Roman" w:eastAsia="SimSun"/>
+      <w:rFonts w:hint="default" w:ascii="Times New Roman" w:hAnsi="Times New Roman" w:eastAsia="SimSun" w:cstheme="minorBidi"/>
       <w:sz w:val="22"/>
     </w:rPr>
   </w:style>
@@ -6001,6 +6903,7 @@
       <w:ind w:leftChars="0"/>
     </w:pPr>
     <w:rPr>
+      <w:rFonts w:asciiTheme="minorHAnsi" w:hAnsiTheme="minorHAnsi" w:eastAsiaTheme="minorEastAsia" w:cstheme="minorBidi"/>
       <w:sz w:val="20"/>
       <w:szCs w:val="20"/>
     </w:rPr>

</xml_diff>

<commit_message>
update docx and draw.io, add flow
</commit_message>
<xml_diff>
--- a/Document.docx
+++ b/Document.docx
@@ -682,13 +682,12 @@
         </w:tblCellMar>
       </w:tblPr>
       <w:tblGrid>
-        <w:gridCol w:w="1217"/>
-        <w:gridCol w:w="1217"/>
-        <w:gridCol w:w="1217"/>
-        <w:gridCol w:w="1217"/>
-        <w:gridCol w:w="1217"/>
-        <w:gridCol w:w="1217"/>
-        <w:gridCol w:w="1217"/>
+        <w:gridCol w:w="1420"/>
+        <w:gridCol w:w="1420"/>
+        <w:gridCol w:w="1420"/>
+        <w:gridCol w:w="1420"/>
+        <w:gridCol w:w="1420"/>
+        <w:gridCol w:w="1420"/>
       </w:tblGrid>
       <w:tr>
         <w:tblPrEx>
@@ -707,30 +706,33 @@
             <w:right w:w="108" w:type="dxa"/>
           </w:tblCellMar>
         </w:tblPrEx>
-        <w:tc>
-          <w:tcPr>
-            <w:tcW w:w="1217" w:type="dxa"/>
-          </w:tcPr>
-          <w:p>
-            <w:pPr>
-              <w:widowControl w:val="0"/>
-              <w:numPr>
-                <w:ilvl w:val="0"/>
-                <w:numId w:val="0"/>
-              </w:numPr>
-              <w:spacing w:line="360" w:lineRule="auto"/>
-              <w:jc w:val="both"/>
-              <w:rPr>
-                <w:rFonts w:hint="default"/>
-                <w:vertAlign w:val="baseline"/>
-                <w:lang w:val="en-US"/>
-              </w:rPr>
-            </w:pPr>
-          </w:p>
-        </w:tc>
-        <w:tc>
-          <w:tcPr>
-            <w:tcW w:w="1217" w:type="dxa"/>
+        <w:trPr>
+          <w:trHeight w:val="468" w:hRule="atLeast"/>
+        </w:trPr>
+        <w:tc>
+          <w:tcPr>
+            <w:tcW w:w="1420" w:type="dxa"/>
+          </w:tcPr>
+          <w:p>
+            <w:pPr>
+              <w:widowControl w:val="0"/>
+              <w:numPr>
+                <w:ilvl w:val="0"/>
+                <w:numId w:val="0"/>
+              </w:numPr>
+              <w:spacing w:line="360" w:lineRule="auto"/>
+              <w:jc w:val="both"/>
+              <w:rPr>
+                <w:rFonts w:hint="default"/>
+                <w:vertAlign w:val="baseline"/>
+                <w:lang w:val="en-US"/>
+              </w:rPr>
+            </w:pPr>
+          </w:p>
+        </w:tc>
+        <w:tc>
+          <w:tcPr>
+            <w:tcW w:w="1420" w:type="dxa"/>
           </w:tcPr>
           <w:p>
             <w:pPr>
@@ -759,7 +761,7 @@
         </w:tc>
         <w:tc>
           <w:tcPr>
-            <w:tcW w:w="1217" w:type="dxa"/>
+            <w:tcW w:w="1420" w:type="dxa"/>
           </w:tcPr>
           <w:p>
             <w:pPr>
@@ -788,7 +790,7 @@
         </w:tc>
         <w:tc>
           <w:tcPr>
-            <w:tcW w:w="1217" w:type="dxa"/>
+            <w:tcW w:w="1420" w:type="dxa"/>
           </w:tcPr>
           <w:p>
             <w:pPr>
@@ -817,7 +819,7 @@
         </w:tc>
         <w:tc>
           <w:tcPr>
-            <w:tcW w:w="1217" w:type="dxa"/>
+            <w:tcW w:w="1420" w:type="dxa"/>
           </w:tcPr>
           <w:p>
             <w:pPr>
@@ -846,36 +848,7 @@
         </w:tc>
         <w:tc>
           <w:tcPr>
-            <w:tcW w:w="1217" w:type="dxa"/>
-          </w:tcPr>
-          <w:p>
-            <w:pPr>
-              <w:widowControl w:val="0"/>
-              <w:numPr>
-                <w:ilvl w:val="0"/>
-                <w:numId w:val="0"/>
-              </w:numPr>
-              <w:spacing w:line="360" w:lineRule="auto"/>
-              <w:jc w:val="both"/>
-              <w:rPr>
-                <w:rFonts w:hint="default"/>
-                <w:vertAlign w:val="baseline"/>
-                <w:lang w:val="en-US"/>
-              </w:rPr>
-            </w:pPr>
-            <w:r>
-              <w:rPr>
-                <w:rFonts w:hint="default"/>
-                <w:vertAlign w:val="baseline"/>
-                <w:lang w:val="en-US"/>
-              </w:rPr>
-              <w:t>ATK SPD</w:t>
-            </w:r>
-          </w:p>
-        </w:tc>
-        <w:tc>
-          <w:tcPr>
-            <w:tcW w:w="1217" w:type="dxa"/>
+            <w:tcW w:w="1420" w:type="dxa"/>
           </w:tcPr>
           <w:p>
             <w:pPr>
@@ -920,9 +893,12 @@
             <w:right w:w="108" w:type="dxa"/>
           </w:tblCellMar>
         </w:tblPrEx>
-        <w:tc>
-          <w:tcPr>
-            <w:tcW w:w="1217" w:type="dxa"/>
+        <w:trPr>
+          <w:trHeight w:val="468" w:hRule="atLeast"/>
+        </w:trPr>
+        <w:tc>
+          <w:tcPr>
+            <w:tcW w:w="1420" w:type="dxa"/>
           </w:tcPr>
           <w:p>
             <w:pPr>
@@ -951,7 +927,7 @@
         </w:tc>
         <w:tc>
           <w:tcPr>
-            <w:tcW w:w="1217" w:type="dxa"/>
+            <w:tcW w:w="1420" w:type="dxa"/>
           </w:tcPr>
           <w:p>
             <w:pPr>
@@ -980,7 +956,7 @@
         </w:tc>
         <w:tc>
           <w:tcPr>
-            <w:tcW w:w="1217" w:type="dxa"/>
+            <w:tcW w:w="1420" w:type="dxa"/>
           </w:tcPr>
           <w:p>
             <w:pPr>
@@ -1009,7 +985,7 @@
         </w:tc>
         <w:tc>
           <w:tcPr>
-            <w:tcW w:w="1217" w:type="dxa"/>
+            <w:tcW w:w="1420" w:type="dxa"/>
           </w:tcPr>
           <w:p>
             <w:pPr>
@@ -1038,7 +1014,7 @@
         </w:tc>
         <w:tc>
           <w:tcPr>
-            <w:tcW w:w="1217" w:type="dxa"/>
+            <w:tcW w:w="1420" w:type="dxa"/>
           </w:tcPr>
           <w:p>
             <w:pPr>
@@ -1067,36 +1043,7 @@
         </w:tc>
         <w:tc>
           <w:tcPr>
-            <w:tcW w:w="1217" w:type="dxa"/>
-          </w:tcPr>
-          <w:p>
-            <w:pPr>
-              <w:widowControl w:val="0"/>
-              <w:numPr>
-                <w:ilvl w:val="0"/>
-                <w:numId w:val="0"/>
-              </w:numPr>
-              <w:spacing w:line="360" w:lineRule="auto"/>
-              <w:jc w:val="both"/>
-              <w:rPr>
-                <w:rFonts w:hint="default"/>
-                <w:vertAlign w:val="baseline"/>
-                <w:lang w:val="en-US"/>
-              </w:rPr>
-            </w:pPr>
-            <w:r>
-              <w:rPr>
-                <w:rFonts w:hint="default"/>
-                <w:vertAlign w:val="baseline"/>
-                <w:lang w:val="en-US"/>
-              </w:rPr>
-              <w:t>10</w:t>
-            </w:r>
-          </w:p>
-        </w:tc>
-        <w:tc>
-          <w:tcPr>
-            <w:tcW w:w="1217" w:type="dxa"/>
+            <w:tcW w:w="1420" w:type="dxa"/>
           </w:tcPr>
           <w:p>
             <w:pPr>
@@ -1141,9 +1088,12 @@
             <w:right w:w="108" w:type="dxa"/>
           </w:tblCellMar>
         </w:tblPrEx>
-        <w:tc>
-          <w:tcPr>
-            <w:tcW w:w="1217" w:type="dxa"/>
+        <w:trPr>
+          <w:trHeight w:val="468" w:hRule="atLeast"/>
+        </w:trPr>
+        <w:tc>
+          <w:tcPr>
+            <w:tcW w:w="1420" w:type="dxa"/>
           </w:tcPr>
           <w:p>
             <w:pPr>
@@ -1172,7 +1122,7 @@
         </w:tc>
         <w:tc>
           <w:tcPr>
-            <w:tcW w:w="1217" w:type="dxa"/>
+            <w:tcW w:w="1420" w:type="dxa"/>
           </w:tcPr>
           <w:p>
             <w:pPr>
@@ -1201,7 +1151,7 @@
         </w:tc>
         <w:tc>
           <w:tcPr>
-            <w:tcW w:w="1217" w:type="dxa"/>
+            <w:tcW w:w="1420" w:type="dxa"/>
           </w:tcPr>
           <w:p>
             <w:pPr>
@@ -1230,7 +1180,7 @@
         </w:tc>
         <w:tc>
           <w:tcPr>
-            <w:tcW w:w="1217" w:type="dxa"/>
+            <w:tcW w:w="1420" w:type="dxa"/>
           </w:tcPr>
           <w:p>
             <w:pPr>
@@ -1259,7 +1209,7 @@
         </w:tc>
         <w:tc>
           <w:tcPr>
-            <w:tcW w:w="1217" w:type="dxa"/>
+            <w:tcW w:w="1420" w:type="dxa"/>
           </w:tcPr>
           <w:p>
             <w:pPr>
@@ -1288,36 +1238,7 @@
         </w:tc>
         <w:tc>
           <w:tcPr>
-            <w:tcW w:w="1217" w:type="dxa"/>
-          </w:tcPr>
-          <w:p>
-            <w:pPr>
-              <w:widowControl w:val="0"/>
-              <w:numPr>
-                <w:ilvl w:val="0"/>
-                <w:numId w:val="0"/>
-              </w:numPr>
-              <w:spacing w:line="360" w:lineRule="auto"/>
-              <w:jc w:val="both"/>
-              <w:rPr>
-                <w:rFonts w:hint="default"/>
-                <w:vertAlign w:val="baseline"/>
-                <w:lang w:val="en-US"/>
-              </w:rPr>
-            </w:pPr>
-            <w:r>
-              <w:rPr>
-                <w:rFonts w:hint="default"/>
-                <w:vertAlign w:val="baseline"/>
-                <w:lang w:val="en-US"/>
-              </w:rPr>
-              <w:t>20</w:t>
-            </w:r>
-          </w:p>
-        </w:tc>
-        <w:tc>
-          <w:tcPr>
-            <w:tcW w:w="1217" w:type="dxa"/>
+            <w:tcW w:w="1420" w:type="dxa"/>
           </w:tcPr>
           <w:p>
             <w:pPr>
@@ -1362,9 +1283,12 @@
             <w:right w:w="108" w:type="dxa"/>
           </w:tblCellMar>
         </w:tblPrEx>
-        <w:tc>
-          <w:tcPr>
-            <w:tcW w:w="1217" w:type="dxa"/>
+        <w:trPr>
+          <w:trHeight w:val="478" w:hRule="atLeast"/>
+        </w:trPr>
+        <w:tc>
+          <w:tcPr>
+            <w:tcW w:w="1420" w:type="dxa"/>
           </w:tcPr>
           <w:p>
             <w:pPr>
@@ -1393,7 +1317,7 @@
         </w:tc>
         <w:tc>
           <w:tcPr>
-            <w:tcW w:w="1217" w:type="dxa"/>
+            <w:tcW w:w="1420" w:type="dxa"/>
           </w:tcPr>
           <w:p>
             <w:pPr>
@@ -1422,7 +1346,7 @@
         </w:tc>
         <w:tc>
           <w:tcPr>
-            <w:tcW w:w="1217" w:type="dxa"/>
+            <w:tcW w:w="1420" w:type="dxa"/>
           </w:tcPr>
           <w:p>
             <w:pPr>
@@ -1451,7 +1375,7 @@
         </w:tc>
         <w:tc>
           <w:tcPr>
-            <w:tcW w:w="1217" w:type="dxa"/>
+            <w:tcW w:w="1420" w:type="dxa"/>
           </w:tcPr>
           <w:p>
             <w:pPr>
@@ -1480,7 +1404,7 @@
         </w:tc>
         <w:tc>
           <w:tcPr>
-            <w:tcW w:w="1217" w:type="dxa"/>
+            <w:tcW w:w="1420" w:type="dxa"/>
           </w:tcPr>
           <w:p>
             <w:pPr>
@@ -1509,36 +1433,7 @@
         </w:tc>
         <w:tc>
           <w:tcPr>
-            <w:tcW w:w="1217" w:type="dxa"/>
-          </w:tcPr>
-          <w:p>
-            <w:pPr>
-              <w:widowControl w:val="0"/>
-              <w:numPr>
-                <w:ilvl w:val="0"/>
-                <w:numId w:val="0"/>
-              </w:numPr>
-              <w:spacing w:line="360" w:lineRule="auto"/>
-              <w:jc w:val="both"/>
-              <w:rPr>
-                <w:rFonts w:hint="default"/>
-                <w:vertAlign w:val="baseline"/>
-                <w:lang w:val="en-US"/>
-              </w:rPr>
-            </w:pPr>
-            <w:r>
-              <w:rPr>
-                <w:rFonts w:hint="default"/>
-                <w:vertAlign w:val="baseline"/>
-                <w:lang w:val="en-US"/>
-              </w:rPr>
-              <w:t>5</w:t>
-            </w:r>
-          </w:p>
-        </w:tc>
-        <w:tc>
-          <w:tcPr>
-            <w:tcW w:w="1217" w:type="dxa"/>
+            <w:tcW w:w="1420" w:type="dxa"/>
           </w:tcPr>
           <w:p>
             <w:pPr>
@@ -1629,11 +1524,13 @@
         </w:rPr>
         <w:t>Người chơi sẽ chiến đấu với nhiều loại quái khác nhau. Các loại bậc quái:</w:t>
       </w:r>
+      <w:bookmarkStart w:id="2" w:name="_GoBack"/>
+      <w:bookmarkEnd w:id="2"/>
     </w:p>
     <w:tbl>
       <w:tblPr>
         <w:tblStyle w:val="9"/>
-        <w:tblW w:w="0" w:type="auto"/>
+        <w:tblW w:w="8558" w:type="dxa"/>
         <w:tblInd w:w="0" w:type="dxa"/>
         <w:tblBorders>
           <w:top w:val="single" w:color="auto" w:sz="4" w:space="0"/>
@@ -1652,13 +1549,11 @@
         </w:tblCellMar>
       </w:tblPr>
       <w:tblGrid>
-        <w:gridCol w:w="2354"/>
-        <w:gridCol w:w="1117"/>
-        <w:gridCol w:w="918"/>
-        <w:gridCol w:w="1059"/>
-        <w:gridCol w:w="1165"/>
-        <w:gridCol w:w="1165"/>
-        <w:gridCol w:w="741"/>
+        <w:gridCol w:w="3131"/>
+        <w:gridCol w:w="1485"/>
+        <w:gridCol w:w="1408"/>
+        <w:gridCol w:w="1549"/>
+        <w:gridCol w:w="985"/>
       </w:tblGrid>
       <w:tr>
         <w:tblPrEx>
@@ -1677,30 +1572,33 @@
             <w:right w:w="108" w:type="dxa"/>
           </w:tblCellMar>
         </w:tblPrEx>
-        <w:tc>
-          <w:tcPr>
-            <w:tcW w:w="2354" w:type="dxa"/>
-          </w:tcPr>
-          <w:p>
-            <w:pPr>
-              <w:widowControl w:val="0"/>
-              <w:numPr>
-                <w:ilvl w:val="0"/>
-                <w:numId w:val="0"/>
-              </w:numPr>
-              <w:spacing w:line="360" w:lineRule="auto"/>
-              <w:jc w:val="both"/>
-              <w:rPr>
-                <w:rFonts w:hint="default"/>
-                <w:vertAlign w:val="baseline"/>
-                <w:lang w:val="en-US"/>
-              </w:rPr>
-            </w:pPr>
-          </w:p>
-        </w:tc>
-        <w:tc>
-          <w:tcPr>
-            <w:tcW w:w="1117" w:type="dxa"/>
+        <w:trPr>
+          <w:trHeight w:val="911" w:hRule="atLeast"/>
+        </w:trPr>
+        <w:tc>
+          <w:tcPr>
+            <w:tcW w:w="3131" w:type="dxa"/>
+          </w:tcPr>
+          <w:p>
+            <w:pPr>
+              <w:widowControl w:val="0"/>
+              <w:numPr>
+                <w:ilvl w:val="0"/>
+                <w:numId w:val="0"/>
+              </w:numPr>
+              <w:spacing w:line="360" w:lineRule="auto"/>
+              <w:jc w:val="both"/>
+              <w:rPr>
+                <w:rFonts w:hint="default"/>
+                <w:vertAlign w:val="baseline"/>
+                <w:lang w:val="en-US"/>
+              </w:rPr>
+            </w:pPr>
+          </w:p>
+        </w:tc>
+        <w:tc>
+          <w:tcPr>
+            <w:tcW w:w="1485" w:type="dxa"/>
           </w:tcPr>
           <w:p>
             <w:pPr>
@@ -1729,36 +1627,7 @@
         </w:tc>
         <w:tc>
           <w:tcPr>
-            <w:tcW w:w="918" w:type="dxa"/>
-          </w:tcPr>
-          <w:p>
-            <w:pPr>
-              <w:widowControl w:val="0"/>
-              <w:numPr>
-                <w:ilvl w:val="0"/>
-                <w:numId w:val="0"/>
-              </w:numPr>
-              <w:spacing w:line="360" w:lineRule="auto"/>
-              <w:jc w:val="both"/>
-              <w:rPr>
-                <w:rFonts w:hint="default"/>
-                <w:vertAlign w:val="baseline"/>
-                <w:lang w:val="en-US"/>
-              </w:rPr>
-            </w:pPr>
-            <w:r>
-              <w:rPr>
-                <w:rFonts w:hint="default"/>
-                <w:vertAlign w:val="baseline"/>
-                <w:lang w:val="en-US"/>
-              </w:rPr>
-              <w:t>MP</w:t>
-            </w:r>
-          </w:p>
-        </w:tc>
-        <w:tc>
-          <w:tcPr>
-            <w:tcW w:w="1059" w:type="dxa"/>
+            <w:tcW w:w="1408" w:type="dxa"/>
           </w:tcPr>
           <w:p>
             <w:pPr>
@@ -1787,7 +1656,7 @@
         </w:tc>
         <w:tc>
           <w:tcPr>
-            <w:tcW w:w="1165" w:type="dxa"/>
+            <w:tcW w:w="1549" w:type="dxa"/>
           </w:tcPr>
           <w:p>
             <w:pPr>
@@ -1816,36 +1685,7 @@
         </w:tc>
         <w:tc>
           <w:tcPr>
-            <w:tcW w:w="1165" w:type="dxa"/>
-          </w:tcPr>
-          <w:p>
-            <w:pPr>
-              <w:widowControl w:val="0"/>
-              <w:numPr>
-                <w:ilvl w:val="0"/>
-                <w:numId w:val="0"/>
-              </w:numPr>
-              <w:spacing w:line="360" w:lineRule="auto"/>
-              <w:jc w:val="both"/>
-              <w:rPr>
-                <w:rFonts w:hint="default"/>
-                <w:vertAlign w:val="baseline"/>
-                <w:lang w:val="en-US"/>
-              </w:rPr>
-            </w:pPr>
-            <w:r>
-              <w:rPr>
-                <w:rFonts w:hint="default"/>
-                <w:vertAlign w:val="baseline"/>
-                <w:lang w:val="en-US"/>
-              </w:rPr>
-              <w:t>ATK SPD</w:t>
-            </w:r>
-          </w:p>
-        </w:tc>
-        <w:tc>
-          <w:tcPr>
-            <w:tcW w:w="741" w:type="dxa"/>
+            <w:tcW w:w="985" w:type="dxa"/>
           </w:tcPr>
           <w:p>
             <w:pPr>
@@ -1890,9 +1730,12 @@
             <w:right w:w="108" w:type="dxa"/>
           </w:tblCellMar>
         </w:tblPrEx>
-        <w:tc>
-          <w:tcPr>
-            <w:tcW w:w="2354" w:type="dxa"/>
+        <w:trPr>
+          <w:trHeight w:val="465" w:hRule="atLeast"/>
+        </w:trPr>
+        <w:tc>
+          <w:tcPr>
+            <w:tcW w:w="3131" w:type="dxa"/>
           </w:tcPr>
           <w:p>
             <w:pPr>
@@ -1921,7 +1764,7 @@
         </w:tc>
         <w:tc>
           <w:tcPr>
-            <w:tcW w:w="1117" w:type="dxa"/>
+            <w:tcW w:w="1485" w:type="dxa"/>
           </w:tcPr>
           <w:p>
             <w:pPr>
@@ -1950,36 +1793,7 @@
         </w:tc>
         <w:tc>
           <w:tcPr>
-            <w:tcW w:w="918" w:type="dxa"/>
-          </w:tcPr>
-          <w:p>
-            <w:pPr>
-              <w:widowControl w:val="0"/>
-              <w:numPr>
-                <w:ilvl w:val="0"/>
-                <w:numId w:val="0"/>
-              </w:numPr>
-              <w:spacing w:line="360" w:lineRule="auto"/>
-              <w:jc w:val="both"/>
-              <w:rPr>
-                <w:rFonts w:hint="default"/>
-                <w:vertAlign w:val="baseline"/>
-                <w:lang w:val="en-US"/>
-              </w:rPr>
-            </w:pPr>
-            <w:r>
-              <w:rPr>
-                <w:rFonts w:hint="default"/>
-                <w:vertAlign w:val="baseline"/>
-                <w:lang w:val="en-US"/>
-              </w:rPr>
-              <w:t>0</w:t>
-            </w:r>
-          </w:p>
-        </w:tc>
-        <w:tc>
-          <w:tcPr>
-            <w:tcW w:w="1059" w:type="dxa"/>
+            <w:tcW w:w="1408" w:type="dxa"/>
           </w:tcPr>
           <w:p>
             <w:pPr>
@@ -2008,7 +1822,7 @@
         </w:tc>
         <w:tc>
           <w:tcPr>
-            <w:tcW w:w="1165" w:type="dxa"/>
+            <w:tcW w:w="1549" w:type="dxa"/>
           </w:tcPr>
           <w:p>
             <w:pPr>
@@ -2037,36 +1851,7 @@
         </w:tc>
         <w:tc>
           <w:tcPr>
-            <w:tcW w:w="1165" w:type="dxa"/>
-          </w:tcPr>
-          <w:p>
-            <w:pPr>
-              <w:widowControl w:val="0"/>
-              <w:numPr>
-                <w:ilvl w:val="0"/>
-                <w:numId w:val="0"/>
-              </w:numPr>
-              <w:spacing w:line="360" w:lineRule="auto"/>
-              <w:jc w:val="both"/>
-              <w:rPr>
-                <w:rFonts w:hint="default"/>
-                <w:vertAlign w:val="baseline"/>
-                <w:lang w:val="en-US"/>
-              </w:rPr>
-            </w:pPr>
-            <w:r>
-              <w:rPr>
-                <w:rFonts w:hint="default"/>
-                <w:vertAlign w:val="baseline"/>
-                <w:lang w:val="en-US"/>
-              </w:rPr>
-              <w:t>10</w:t>
-            </w:r>
-          </w:p>
-        </w:tc>
-        <w:tc>
-          <w:tcPr>
-            <w:tcW w:w="741" w:type="dxa"/>
+            <w:tcW w:w="985" w:type="dxa"/>
           </w:tcPr>
           <w:p>
             <w:pPr>
@@ -2111,9 +1896,12 @@
             <w:right w:w="108" w:type="dxa"/>
           </w:tblCellMar>
         </w:tblPrEx>
-        <w:tc>
-          <w:tcPr>
-            <w:tcW w:w="2354" w:type="dxa"/>
+        <w:trPr>
+          <w:trHeight w:val="465" w:hRule="atLeast"/>
+        </w:trPr>
+        <w:tc>
+          <w:tcPr>
+            <w:tcW w:w="3131" w:type="dxa"/>
           </w:tcPr>
           <w:p>
             <w:pPr>
@@ -2142,7 +1930,7 @@
         </w:tc>
         <w:tc>
           <w:tcPr>
-            <w:tcW w:w="1117" w:type="dxa"/>
+            <w:tcW w:w="1485" w:type="dxa"/>
           </w:tcPr>
           <w:p>
             <w:pPr>
@@ -2171,36 +1959,7 @@
         </w:tc>
         <w:tc>
           <w:tcPr>
-            <w:tcW w:w="918" w:type="dxa"/>
-          </w:tcPr>
-          <w:p>
-            <w:pPr>
-              <w:widowControl w:val="0"/>
-              <w:numPr>
-                <w:ilvl w:val="0"/>
-                <w:numId w:val="0"/>
-              </w:numPr>
-              <w:spacing w:line="360" w:lineRule="auto"/>
-              <w:jc w:val="both"/>
-              <w:rPr>
-                <w:rFonts w:hint="default"/>
-                <w:vertAlign w:val="baseline"/>
-                <w:lang w:val="en-US"/>
-              </w:rPr>
-            </w:pPr>
-            <w:r>
-              <w:rPr>
-                <w:rFonts w:hint="default"/>
-                <w:vertAlign w:val="baseline"/>
-                <w:lang w:val="en-US"/>
-              </w:rPr>
-              <w:t>0</w:t>
-            </w:r>
-          </w:p>
-        </w:tc>
-        <w:tc>
-          <w:tcPr>
-            <w:tcW w:w="1059" w:type="dxa"/>
+            <w:tcW w:w="1408" w:type="dxa"/>
           </w:tcPr>
           <w:p>
             <w:pPr>
@@ -2229,7 +1988,7 @@
         </w:tc>
         <w:tc>
           <w:tcPr>
-            <w:tcW w:w="1165" w:type="dxa"/>
+            <w:tcW w:w="1549" w:type="dxa"/>
           </w:tcPr>
           <w:p>
             <w:pPr>
@@ -2258,36 +2017,7 @@
         </w:tc>
         <w:tc>
           <w:tcPr>
-            <w:tcW w:w="1165" w:type="dxa"/>
-          </w:tcPr>
-          <w:p>
-            <w:pPr>
-              <w:widowControl w:val="0"/>
-              <w:numPr>
-                <w:ilvl w:val="0"/>
-                <w:numId w:val="0"/>
-              </w:numPr>
-              <w:spacing w:line="360" w:lineRule="auto"/>
-              <w:jc w:val="both"/>
-              <w:rPr>
-                <w:rFonts w:hint="default"/>
-                <w:vertAlign w:val="baseline"/>
-                <w:lang w:val="en-US"/>
-              </w:rPr>
-            </w:pPr>
-            <w:r>
-              <w:rPr>
-                <w:rFonts w:hint="default"/>
-                <w:vertAlign w:val="baseline"/>
-                <w:lang w:val="en-US"/>
-              </w:rPr>
-              <w:t>20</w:t>
-            </w:r>
-          </w:p>
-        </w:tc>
-        <w:tc>
-          <w:tcPr>
-            <w:tcW w:w="741" w:type="dxa"/>
+            <w:tcW w:w="985" w:type="dxa"/>
           </w:tcPr>
           <w:p>
             <w:pPr>
@@ -2332,9 +2062,12 @@
             <w:right w:w="108" w:type="dxa"/>
           </w:tblCellMar>
         </w:tblPrEx>
-        <w:tc>
-          <w:tcPr>
-            <w:tcW w:w="2354" w:type="dxa"/>
+        <w:trPr>
+          <w:trHeight w:val="465" w:hRule="atLeast"/>
+        </w:trPr>
+        <w:tc>
+          <w:tcPr>
+            <w:tcW w:w="3131" w:type="dxa"/>
           </w:tcPr>
           <w:p>
             <w:pPr>
@@ -2363,7 +2096,7 @@
         </w:tc>
         <w:tc>
           <w:tcPr>
-            <w:tcW w:w="1117" w:type="dxa"/>
+            <w:tcW w:w="1485" w:type="dxa"/>
           </w:tcPr>
           <w:p>
             <w:pPr>
@@ -2392,36 +2125,7 @@
         </w:tc>
         <w:tc>
           <w:tcPr>
-            <w:tcW w:w="918" w:type="dxa"/>
-          </w:tcPr>
-          <w:p>
-            <w:pPr>
-              <w:widowControl w:val="0"/>
-              <w:numPr>
-                <w:ilvl w:val="0"/>
-                <w:numId w:val="0"/>
-              </w:numPr>
-              <w:spacing w:line="360" w:lineRule="auto"/>
-              <w:jc w:val="both"/>
-              <w:rPr>
-                <w:rFonts w:hint="default"/>
-                <w:vertAlign w:val="baseline"/>
-                <w:lang w:val="en-US"/>
-              </w:rPr>
-            </w:pPr>
-            <w:r>
-              <w:rPr>
-                <w:rFonts w:hint="default"/>
-                <w:vertAlign w:val="baseline"/>
-                <w:lang w:val="en-US"/>
-              </w:rPr>
-              <w:t>100</w:t>
-            </w:r>
-          </w:p>
-        </w:tc>
-        <w:tc>
-          <w:tcPr>
-            <w:tcW w:w="1059" w:type="dxa"/>
+            <w:tcW w:w="1408" w:type="dxa"/>
           </w:tcPr>
           <w:p>
             <w:pPr>
@@ -2450,7 +2154,7 @@
         </w:tc>
         <w:tc>
           <w:tcPr>
-            <w:tcW w:w="1165" w:type="dxa"/>
+            <w:tcW w:w="1549" w:type="dxa"/>
           </w:tcPr>
           <w:p>
             <w:pPr>
@@ -2479,36 +2183,7 @@
         </w:tc>
         <w:tc>
           <w:tcPr>
-            <w:tcW w:w="1165" w:type="dxa"/>
-          </w:tcPr>
-          <w:p>
-            <w:pPr>
-              <w:widowControl w:val="0"/>
-              <w:numPr>
-                <w:ilvl w:val="0"/>
-                <w:numId w:val="0"/>
-              </w:numPr>
-              <w:spacing w:line="360" w:lineRule="auto"/>
-              <w:jc w:val="both"/>
-              <w:rPr>
-                <w:rFonts w:hint="default"/>
-                <w:vertAlign w:val="baseline"/>
-                <w:lang w:val="en-US"/>
-              </w:rPr>
-            </w:pPr>
-            <w:r>
-              <w:rPr>
-                <w:rFonts w:hint="default"/>
-                <w:vertAlign w:val="baseline"/>
-                <w:lang w:val="en-US"/>
-              </w:rPr>
-              <w:t>10</w:t>
-            </w:r>
-          </w:p>
-        </w:tc>
-        <w:tc>
-          <w:tcPr>
-            <w:tcW w:w="741" w:type="dxa"/>
+            <w:tcW w:w="985" w:type="dxa"/>
           </w:tcPr>
           <w:p>
             <w:pPr>
@@ -2553,9 +2228,12 @@
             <w:right w:w="108" w:type="dxa"/>
           </w:tblCellMar>
         </w:tblPrEx>
-        <w:tc>
-          <w:tcPr>
-            <w:tcW w:w="2354" w:type="dxa"/>
+        <w:trPr>
+          <w:trHeight w:val="486" w:hRule="atLeast"/>
+        </w:trPr>
+        <w:tc>
+          <w:tcPr>
+            <w:tcW w:w="3131" w:type="dxa"/>
           </w:tcPr>
           <w:p>
             <w:pPr>
@@ -2584,7 +2262,7 @@
         </w:tc>
         <w:tc>
           <w:tcPr>
-            <w:tcW w:w="1117" w:type="dxa"/>
+            <w:tcW w:w="1485" w:type="dxa"/>
           </w:tcPr>
           <w:p>
             <w:pPr>
@@ -2613,36 +2291,7 @@
         </w:tc>
         <w:tc>
           <w:tcPr>
-            <w:tcW w:w="918" w:type="dxa"/>
-          </w:tcPr>
-          <w:p>
-            <w:pPr>
-              <w:widowControl w:val="0"/>
-              <w:numPr>
-                <w:ilvl w:val="0"/>
-                <w:numId w:val="0"/>
-              </w:numPr>
-              <w:spacing w:line="360" w:lineRule="auto"/>
-              <w:jc w:val="both"/>
-              <w:rPr>
-                <w:rFonts w:hint="default"/>
-                <w:vertAlign w:val="baseline"/>
-                <w:lang w:val="en-US"/>
-              </w:rPr>
-            </w:pPr>
-            <w:r>
-              <w:rPr>
-                <w:rFonts w:hint="default"/>
-                <w:vertAlign w:val="baseline"/>
-                <w:lang w:val="en-US"/>
-              </w:rPr>
-              <w:t>500</w:t>
-            </w:r>
-          </w:p>
-        </w:tc>
-        <w:tc>
-          <w:tcPr>
-            <w:tcW w:w="1059" w:type="dxa"/>
+            <w:tcW w:w="1408" w:type="dxa"/>
           </w:tcPr>
           <w:p>
             <w:pPr>
@@ -2671,7 +2320,7 @@
         </w:tc>
         <w:tc>
           <w:tcPr>
-            <w:tcW w:w="1165" w:type="dxa"/>
+            <w:tcW w:w="1549" w:type="dxa"/>
           </w:tcPr>
           <w:p>
             <w:pPr>
@@ -2700,36 +2349,7 @@
         </w:tc>
         <w:tc>
           <w:tcPr>
-            <w:tcW w:w="1165" w:type="dxa"/>
-          </w:tcPr>
-          <w:p>
-            <w:pPr>
-              <w:widowControl w:val="0"/>
-              <w:numPr>
-                <w:ilvl w:val="0"/>
-                <w:numId w:val="0"/>
-              </w:numPr>
-              <w:spacing w:line="360" w:lineRule="auto"/>
-              <w:jc w:val="both"/>
-              <w:rPr>
-                <w:rFonts w:hint="default"/>
-                <w:vertAlign w:val="baseline"/>
-                <w:lang w:val="en-US"/>
-              </w:rPr>
-            </w:pPr>
-            <w:r>
-              <w:rPr>
-                <w:rFonts w:hint="default"/>
-                <w:vertAlign w:val="baseline"/>
-                <w:lang w:val="en-US"/>
-              </w:rPr>
-              <w:t>10</w:t>
-            </w:r>
-          </w:p>
-        </w:tc>
-        <w:tc>
-          <w:tcPr>
-            <w:tcW w:w="741" w:type="dxa"/>
+            <w:tcW w:w="985" w:type="dxa"/>
           </w:tcPr>
           <w:p>
             <w:pPr>
@@ -5299,7 +4919,9 @@
         </w:tblBorders>
         <w:tblLayout w:type="fixed"/>
         <w:tblCellMar>
+          <w:top w:w="0" w:type="dxa"/>
           <w:left w:w="108" w:type="dxa"/>
+          <w:bottom w:w="0" w:type="dxa"/>
           <w:right w:w="108" w:type="dxa"/>
         </w:tblCellMar>
       </w:tblPr>
@@ -5318,7 +4940,9 @@
             <w:insideV w:val="single" w:color="auto" w:sz="4" w:space="0"/>
           </w:tblBorders>
           <w:tblCellMar>
+            <w:top w:w="0" w:type="dxa"/>
             <w:left w:w="108" w:type="dxa"/>
+            <w:bottom w:w="0" w:type="dxa"/>
             <w:right w:w="108" w:type="dxa"/>
           </w:tblCellMar>
         </w:tblPrEx>
@@ -5329,6 +4953,7 @@
           </w:tcPr>
           <w:p>
             <w:pPr>
+              <w:widowControl w:val="0"/>
               <w:rPr>
                 <w:rFonts w:hint="default"/>
                 <w:vertAlign w:val="baseline"/>
@@ -5357,7 +4982,9 @@
             <w:insideV w:val="single" w:color="auto" w:sz="4" w:space="0"/>
           </w:tblBorders>
           <w:tblCellMar>
+            <w:top w:w="0" w:type="dxa"/>
             <w:left w:w="108" w:type="dxa"/>
+            <w:bottom w:w="0" w:type="dxa"/>
             <w:right w:w="108" w:type="dxa"/>
           </w:tblCellMar>
         </w:tblPrEx>
@@ -5367,6 +4994,7 @@
           </w:tcPr>
           <w:p>
             <w:pPr>
+              <w:widowControl w:val="0"/>
               <w:rPr>
                 <w:rFonts w:hint="default"/>
                 <w:vertAlign w:val="baseline"/>
@@ -5384,6 +5012,7 @@
           </w:p>
           <w:p>
             <w:pPr>
+              <w:widowControl w:val="0"/>
               <w:rPr>
                 <w:rFonts w:hint="default"/>
                 <w:vertAlign w:val="baseline"/>
@@ -5401,6 +5030,7 @@
           </w:p>
           <w:p>
             <w:pPr>
+              <w:widowControl w:val="0"/>
               <w:rPr>
                 <w:rFonts w:hint="default"/>
                 <w:vertAlign w:val="baseline"/>
@@ -5418,6 +5048,7 @@
           </w:p>
           <w:p>
             <w:pPr>
+              <w:widowControl w:val="0"/>
               <w:rPr>
                 <w:rFonts w:hint="default"/>
                 <w:vertAlign w:val="baseline"/>
@@ -5435,6 +5066,7 @@
           </w:p>
           <w:p>
             <w:pPr>
+              <w:widowControl w:val="0"/>
               <w:rPr>
                 <w:rFonts w:hint="default"/>
                 <w:vertAlign w:val="baseline"/>
@@ -5452,6 +5084,7 @@
           </w:p>
           <w:p>
             <w:pPr>
+              <w:widowControl w:val="0"/>
               <w:rPr>
                 <w:rFonts w:hint="default"/>
                 <w:vertAlign w:val="baseline"/>
@@ -5469,6 +5102,7 @@
           </w:p>
           <w:p>
             <w:pPr>
+              <w:widowControl w:val="0"/>
               <w:rPr>
                 <w:rFonts w:hint="default"/>
                 <w:vertAlign w:val="baseline"/>
@@ -5486,6 +5120,7 @@
           </w:p>
           <w:p>
             <w:pPr>
+              <w:widowControl w:val="0"/>
               <w:rPr>
                 <w:rFonts w:hint="default"/>
                 <w:vertAlign w:val="baseline"/>
@@ -5503,6 +5138,7 @@
           </w:p>
           <w:p>
             <w:pPr>
+              <w:widowControl w:val="0"/>
               <w:rPr>
                 <w:rFonts w:hint="default"/>
                 <w:vertAlign w:val="baseline"/>
@@ -5520,6 +5156,7 @@
           </w:p>
           <w:p>
             <w:pPr>
+              <w:widowControl w:val="0"/>
               <w:rPr>
                 <w:rFonts w:hint="default"/>
                 <w:vertAlign w:val="baseline"/>
@@ -5537,6 +5174,7 @@
           </w:p>
           <w:p>
             <w:pPr>
+              <w:widowControl w:val="0"/>
               <w:rPr>
                 <w:rFonts w:hint="default"/>
                 <w:vertAlign w:val="baseline"/>
@@ -5554,6 +5192,7 @@
           </w:p>
           <w:p>
             <w:pPr>
+              <w:widowControl w:val="0"/>
               <w:rPr>
                 <w:rFonts w:hint="default"/>
                 <w:vertAlign w:val="baseline"/>
@@ -5571,6 +5210,7 @@
           </w:p>
           <w:p>
             <w:pPr>
+              <w:widowControl w:val="0"/>
               <w:rPr>
                 <w:rFonts w:hint="default"/>
                 <w:vertAlign w:val="baseline"/>
@@ -5588,6 +5228,7 @@
           </w:p>
           <w:p>
             <w:pPr>
+              <w:widowControl w:val="0"/>
               <w:rPr>
                 <w:rFonts w:hint="default"/>
                 <w:vertAlign w:val="baseline"/>
@@ -5605,6 +5246,7 @@
           </w:p>
           <w:p>
             <w:pPr>
+              <w:widowControl w:val="0"/>
               <w:rPr>
                 <w:rFonts w:hint="default"/>
                 <w:vertAlign w:val="baseline"/>
@@ -5622,6 +5264,7 @@
           </w:p>
           <w:p>
             <w:pPr>
+              <w:widowControl w:val="0"/>
               <w:rPr>
                 <w:rFonts w:hint="default"/>
                 <w:vertAlign w:val="baseline"/>
@@ -5639,6 +5282,7 @@
           </w:p>
           <w:p>
             <w:pPr>
+              <w:widowControl w:val="0"/>
               <w:rPr>
                 <w:rFonts w:hint="default"/>
                 <w:vertAlign w:val="baseline"/>
@@ -5656,6 +5300,7 @@
           </w:p>
           <w:p>
             <w:pPr>
+              <w:widowControl w:val="0"/>
               <w:rPr>
                 <w:rFonts w:hint="default"/>
                 <w:vertAlign w:val="baseline"/>
@@ -5673,6 +5318,7 @@
           </w:p>
           <w:p>
             <w:pPr>
+              <w:widowControl w:val="0"/>
               <w:rPr>
                 <w:rFonts w:hint="default"/>
                 <w:vertAlign w:val="baseline"/>
@@ -5696,6 +5342,7 @@
           </w:tcPr>
           <w:p>
             <w:pPr>
+              <w:widowControl w:val="0"/>
               <w:bidi w:val="0"/>
               <w:jc w:val="both"/>
               <w:rPr>
@@ -5716,6 +5363,7 @@
           </w:p>
           <w:p>
             <w:pPr>
+              <w:widowControl w:val="0"/>
               <w:bidi w:val="0"/>
               <w:jc w:val="both"/>
               <w:rPr>
@@ -5736,6 +5384,7 @@
           </w:p>
           <w:p>
             <w:pPr>
+              <w:widowControl w:val="0"/>
               <w:bidi w:val="0"/>
               <w:jc w:val="both"/>
               <w:rPr>
@@ -5756,6 +5405,7 @@
           </w:p>
           <w:p>
             <w:pPr>
+              <w:widowControl w:val="0"/>
               <w:bidi w:val="0"/>
               <w:jc w:val="both"/>
               <w:rPr>
@@ -5767,6 +5417,7 @@
           </w:p>
           <w:p>
             <w:pPr>
+              <w:widowControl w:val="0"/>
               <w:bidi w:val="0"/>
               <w:jc w:val="both"/>
               <w:rPr>
@@ -5787,6 +5438,7 @@
           </w:p>
           <w:p>
             <w:pPr>
+              <w:widowControl w:val="0"/>
               <w:bidi w:val="0"/>
               <w:jc w:val="both"/>
               <w:rPr>
@@ -5807,6 +5459,7 @@
           </w:p>
           <w:p>
             <w:pPr>
+              <w:widowControl w:val="0"/>
               <w:bidi w:val="0"/>
               <w:jc w:val="both"/>
               <w:rPr>
@@ -5827,6 +5480,7 @@
           </w:p>
           <w:p>
             <w:pPr>
+              <w:widowControl w:val="0"/>
               <w:bidi w:val="0"/>
               <w:jc w:val="both"/>
               <w:rPr>
@@ -5847,6 +5501,7 @@
           </w:p>
           <w:p>
             <w:pPr>
+              <w:widowControl w:val="0"/>
               <w:bidi w:val="0"/>
               <w:jc w:val="both"/>
               <w:rPr>
@@ -5858,6 +5513,7 @@
           </w:p>
           <w:p>
             <w:pPr>
+              <w:widowControl w:val="0"/>
               <w:bidi w:val="0"/>
               <w:jc w:val="both"/>
               <w:rPr>
@@ -5878,6 +5534,7 @@
           </w:p>
           <w:p>
             <w:pPr>
+              <w:widowControl w:val="0"/>
               <w:bidi w:val="0"/>
               <w:jc w:val="both"/>
               <w:rPr>
@@ -5898,6 +5555,7 @@
           </w:p>
           <w:p>
             <w:pPr>
+              <w:widowControl w:val="0"/>
               <w:bidi w:val="0"/>
               <w:jc w:val="both"/>
               <w:rPr>
@@ -5918,6 +5576,7 @@
           </w:p>
           <w:p>
             <w:pPr>
+              <w:widowControl w:val="0"/>
               <w:bidi w:val="0"/>
               <w:jc w:val="both"/>
               <w:rPr>
@@ -5938,6 +5597,7 @@
           </w:p>
           <w:p>
             <w:pPr>
+              <w:widowControl w:val="0"/>
               <w:bidi w:val="0"/>
               <w:jc w:val="both"/>
               <w:rPr>
@@ -5949,6 +5609,7 @@
           </w:p>
           <w:p>
             <w:pPr>
+              <w:widowControl w:val="0"/>
               <w:bidi w:val="0"/>
               <w:jc w:val="both"/>
               <w:rPr>
@@ -5969,6 +5630,7 @@
           </w:p>
           <w:p>
             <w:pPr>
+              <w:widowControl w:val="0"/>
               <w:bidi w:val="0"/>
               <w:jc w:val="both"/>
               <w:rPr>
@@ -5989,6 +5651,7 @@
           </w:p>
           <w:p>
             <w:pPr>
+              <w:widowControl w:val="0"/>
               <w:bidi w:val="0"/>
               <w:jc w:val="both"/>
               <w:rPr>
@@ -6009,6 +5672,7 @@
           </w:p>
           <w:p>
             <w:pPr>
+              <w:widowControl w:val="0"/>
               <w:bidi w:val="0"/>
               <w:jc w:val="both"/>
               <w:rPr>
@@ -6061,12 +5725,11 @@
         </w:rPr>
         <w:t>Nhảy</w:t>
       </w:r>
-      <w:bookmarkStart w:id="2" w:name="_GoBack"/>
-      <w:bookmarkEnd w:id="2"/>
     </w:p>
     <w:p>
       <w:pPr>
         <w:numPr>
+          <w:ilvl w:val="0"/>
           <w:numId w:val="0"/>
         </w:numPr>
         <w:bidi w:val="0"/>
@@ -6082,6 +5745,12 @@
           <w:lang w:val="en-US"/>
         </w:rPr>
         <w:tab/>
+      </w:r>
+      <w:r>
+        <w:rPr>
+          <w:rFonts w:hint="default"/>
+          <w:lang w:val="en-US"/>
+        </w:rPr>
         <w:t>Ở đây mình dùng velcocity để áp dụng vào việc nhảy.</w:t>
       </w:r>
       <w:r>
@@ -6227,7 +5896,7 @@
         <w:sz w:val="18"/>
         <w:lang w:val="en-US"/>
       </w:rPr>
-      <w:t>Monday, May 30, 2022</w:t>
+      <w:t>Saturday, June 4, 2022</w:t>
     </w:r>
     <w:r>
       <w:rPr>

</xml_diff>